<commit_message>
join take home dbms day 3
</commit_message>
<xml_diff>
--- a/Great_learning_data_science/Database_management_system/inexercise/SQL_TAKEHOME_EXERCISE_DAY03 - ONLY QUESTIONS.docx
+++ b/Great_learning_data_science/Database_management_system/inexercise/SQL_TAKEHOME_EXERCISE_DAY03 - ONLY QUESTIONS.docx
@@ -1,6 +1,6 @@
 
 <file path=word/document.xml><?xml version="1.0" encoding="utf-8"?>
-<w:document xmlns:wpc="http://schemas.microsoft.com/office/word/2010/wordprocessingCanvas" xmlns:cx="http://schemas.microsoft.com/office/drawing/2014/chartex" xmlns:mc="http://schemas.openxmlformats.org/markup-compatibility/2006" xmlns:o="urn:schemas-microsoft-com:office:office" xmlns:r="http://schemas.openxmlformats.org/officeDocument/2006/relationships" xmlns:m="http://schemas.openxmlformats.org/officeDocument/2006/math" xmlns:v="urn:schemas-microsoft-com:vml" xmlns:wp14="http://schemas.microsoft.com/office/word/2010/wordprocessingDrawing" xmlns:wp="http://schemas.openxmlformats.org/drawingml/2006/wordprocessingDrawing" xmlns:w10="urn:schemas-microsoft-com:office:word" xmlns:w="http://schemas.openxmlformats.org/wordprocessingml/2006/main" xmlns:w14="http://schemas.microsoft.com/office/word/2010/wordml" xmlns:w15="http://schemas.microsoft.com/office/word/2012/wordml" xmlns:w16se="http://schemas.microsoft.com/office/word/2015/wordml/symex" xmlns:wpg="http://schemas.microsoft.com/office/word/2010/wordprocessingGroup" xmlns:wpi="http://schemas.microsoft.com/office/word/2010/wordprocessingInk" xmlns:wne="http://schemas.microsoft.com/office/word/2006/wordml" xmlns:wps="http://schemas.microsoft.com/office/word/2010/wordprocessingShape" mc:Ignorable="w14 w15 w16se wp14">
+<w:document xmlns:wpc="http://schemas.microsoft.com/office/word/2010/wordprocessingCanvas" xmlns:cx="http://schemas.microsoft.com/office/drawing/2014/chartex" xmlns:cx1="http://schemas.microsoft.com/office/drawing/2015/9/8/chartex" xmlns:cx2="http://schemas.microsoft.com/office/drawing/2015/10/21/chartex" xmlns:cx3="http://schemas.microsoft.com/office/drawing/2016/5/9/chartex" xmlns:cx4="http://schemas.microsoft.com/office/drawing/2016/5/10/chartex" xmlns:cx5="http://schemas.microsoft.com/office/drawing/2016/5/11/chartex" xmlns:cx6="http://schemas.microsoft.com/office/drawing/2016/5/12/chartex" xmlns:cx7="http://schemas.microsoft.com/office/drawing/2016/5/13/chartex" xmlns:cx8="http://schemas.microsoft.com/office/drawing/2016/5/14/chartex" xmlns:mc="http://schemas.openxmlformats.org/markup-compatibility/2006" xmlns:aink="http://schemas.microsoft.com/office/drawing/2016/ink" xmlns:am3d="http://schemas.microsoft.com/office/drawing/2017/model3d" xmlns:o="urn:schemas-microsoft-com:office:office" xmlns:r="http://schemas.openxmlformats.org/officeDocument/2006/relationships" xmlns:m="http://schemas.openxmlformats.org/officeDocument/2006/math" xmlns:v="urn:schemas-microsoft-com:vml" xmlns:wp14="http://schemas.microsoft.com/office/word/2010/wordprocessingDrawing" xmlns:wp="http://schemas.openxmlformats.org/drawingml/2006/wordprocessingDrawing" xmlns:w10="urn:schemas-microsoft-com:office:word" xmlns:w="http://schemas.openxmlformats.org/wordprocessingml/2006/main" xmlns:w14="http://schemas.microsoft.com/office/word/2010/wordml" xmlns:w15="http://schemas.microsoft.com/office/word/2012/wordml" xmlns:w16cid="http://schemas.microsoft.com/office/word/2016/wordml/cid" xmlns:w16se="http://schemas.microsoft.com/office/word/2015/wordml/symex" xmlns:wpg="http://schemas.microsoft.com/office/word/2010/wordprocessingGroup" xmlns:wpi="http://schemas.microsoft.com/office/word/2010/wordprocessingInk" xmlns:wne="http://schemas.microsoft.com/office/word/2006/wordml" xmlns:wps="http://schemas.microsoft.com/office/word/2010/wordprocessingShape" mc:Ignorable="w14 w15 w16se w16cid wp14">
   <w:body>
     <w:p>
       <w:pPr>
@@ -608,23 +608,7 @@
           <w:rFonts w:ascii="Courier New" w:hAnsi="Courier New" w:cs="Courier New"/>
           <w:b/>
         </w:rPr>
-        <w:t xml:space="preserve"> </w:t>
-      </w:r>
-      <w:proofErr w:type="spellStart"/>
-      <w:r>
-        <w:rPr>
-          <w:rFonts w:ascii="Courier New" w:hAnsi="Courier New" w:cs="Courier New"/>
-          <w:b/>
-        </w:rPr>
-        <w:t>qty</w:t>
-      </w:r>
-      <w:proofErr w:type="spellEnd"/>
-      <w:r>
-        <w:rPr>
-          <w:rFonts w:ascii="Courier New" w:hAnsi="Courier New" w:cs="Courier New"/>
-          <w:b/>
-        </w:rPr>
-        <w:t>, subtotal</w:t>
+        <w:t xml:space="preserve"> qty, subtotal</w:t>
       </w:r>
       <w:r>
         <w:rPr>
@@ -1252,23 +1236,7 @@
           <w:rFonts w:ascii="Courier New" w:hAnsi="Courier New" w:cs="Courier New"/>
           <w:b/>
         </w:rPr>
-        <w:t>[</w:t>
-      </w:r>
-      <w:proofErr w:type="gramStart"/>
-      <w:r>
-        <w:rPr>
-          <w:rFonts w:ascii="Courier New" w:hAnsi="Courier New" w:cs="Courier New"/>
-          <w:b/>
-        </w:rPr>
-        <w:t>NOTE :</w:t>
-      </w:r>
-      <w:proofErr w:type="gramEnd"/>
-      <w:r>
-        <w:rPr>
-          <w:rFonts w:ascii="Courier New" w:hAnsi="Courier New" w:cs="Courier New"/>
-          <w:b/>
-        </w:rPr>
-        <w:t xml:space="preserve"> TABLES TO BE USED – </w:t>
+        <w:t xml:space="preserve">[NOTE : TABLES TO BE USED – </w:t>
       </w:r>
       <w:proofErr w:type="spellStart"/>
       <w:r>
@@ -1467,23 +1435,7 @@
           <w:rFonts w:ascii="Courier New" w:hAnsi="Courier New" w:cs="Courier New"/>
           <w:b/>
         </w:rPr>
-        <w:t xml:space="preserve"> of customers who bought more than ten (i.e. total order </w:t>
-      </w:r>
-      <w:proofErr w:type="spellStart"/>
-      <w:r>
-        <w:rPr>
-          <w:rFonts w:ascii="Courier New" w:hAnsi="Courier New" w:cs="Courier New"/>
-          <w:b/>
-        </w:rPr>
-        <w:t>qty</w:t>
-      </w:r>
-      <w:proofErr w:type="spellEnd"/>
-      <w:r>
-        <w:rPr>
-          <w:rFonts w:ascii="Courier New" w:hAnsi="Courier New" w:cs="Courier New"/>
-          <w:b/>
-        </w:rPr>
-        <w:t>) products per order.</w:t>
+        <w:t xml:space="preserve"> of customers who bought more than ten (i.e. total order qty) products per order.</w:t>
       </w:r>
     </w:p>
     <w:p>
@@ -1732,8 +1684,6 @@
         </w:rPr>
         <w:t>ORDER_ITEMS,PRODUCT</w:t>
       </w:r>
-      <w:bookmarkStart w:id="0" w:name="_GoBack"/>
-      <w:bookmarkEnd w:id="0"/>
       <w:r>
         <w:rPr>
           <w:rFonts w:ascii="Courier New" w:hAnsi="Courier New" w:cs="Courier New"/>
@@ -2023,23 +1973,7 @@
           <w:rFonts w:ascii="Courier New" w:hAnsi="Courier New" w:cs="Courier New"/>
           <w:b/>
         </w:rPr>
-        <w:t xml:space="preserve">For Electronics and Computer categories, if available quantity is &lt; 10, show 'Low stock', 11 &lt; </w:t>
-      </w:r>
-      <w:proofErr w:type="spellStart"/>
-      <w:r>
-        <w:rPr>
-          <w:rFonts w:ascii="Courier New" w:hAnsi="Courier New" w:cs="Courier New"/>
-          <w:b/>
-        </w:rPr>
-        <w:t>qty</w:t>
-      </w:r>
-      <w:proofErr w:type="spellEnd"/>
-      <w:r>
-        <w:rPr>
-          <w:rFonts w:ascii="Courier New" w:hAnsi="Courier New" w:cs="Courier New"/>
-          <w:b/>
-        </w:rPr>
-        <w:t xml:space="preserve"> &lt; 30, show 'In stock', &gt; 31, show 'Enough stock'</w:t>
+        <w:t>For Electronics and Computer categories, if available quantity is &lt; 10, show 'Low stock', 11 &lt; qty &lt; 30, show 'In stock', &gt; 31, show 'Enough stock'</w:t>
       </w:r>
     </w:p>
     <w:p>
@@ -2060,39 +1994,7 @@
           <w:rFonts w:ascii="Courier New" w:hAnsi="Courier New" w:cs="Courier New"/>
           <w:b/>
         </w:rPr>
-        <w:t xml:space="preserve">For Stationery and Clothes categories, if </w:t>
-      </w:r>
-      <w:proofErr w:type="spellStart"/>
-      <w:r>
-        <w:rPr>
-          <w:rFonts w:ascii="Courier New" w:hAnsi="Courier New" w:cs="Courier New"/>
-          <w:b/>
-        </w:rPr>
-        <w:t>qty</w:t>
-      </w:r>
-      <w:proofErr w:type="spellEnd"/>
-      <w:r>
-        <w:rPr>
-          <w:rFonts w:ascii="Courier New" w:hAnsi="Courier New" w:cs="Courier New"/>
-          <w:b/>
-        </w:rPr>
-        <w:t xml:space="preserve"> &lt; 20, show 'Low stock', 21 &lt; </w:t>
-      </w:r>
-      <w:proofErr w:type="spellStart"/>
-      <w:r>
-        <w:rPr>
-          <w:rFonts w:ascii="Courier New" w:hAnsi="Courier New" w:cs="Courier New"/>
-          <w:b/>
-        </w:rPr>
-        <w:t>qty</w:t>
-      </w:r>
-      <w:proofErr w:type="spellEnd"/>
-      <w:r>
-        <w:rPr>
-          <w:rFonts w:ascii="Courier New" w:hAnsi="Courier New" w:cs="Courier New"/>
-          <w:b/>
-        </w:rPr>
-        <w:t xml:space="preserve"> &lt; 80, show 'In stock', &gt; 81, show 'Enough stock'</w:t>
+        <w:t>For Stationery and Clothes categories, if qty &lt; 20, show 'Low stock', 21 &lt; qty &lt; 80, show 'In stock', &gt; 81, show 'Enough stock'</w:t>
       </w:r>
     </w:p>
     <w:p>
@@ -2113,39 +2015,7 @@
           <w:rFonts w:ascii="Courier New" w:hAnsi="Courier New" w:cs="Courier New"/>
           <w:b/>
         </w:rPr>
-        <w:t xml:space="preserve">Rest of the categories, if </w:t>
-      </w:r>
-      <w:proofErr w:type="spellStart"/>
-      <w:r>
-        <w:rPr>
-          <w:rFonts w:ascii="Courier New" w:hAnsi="Courier New" w:cs="Courier New"/>
-          <w:b/>
-        </w:rPr>
-        <w:t>qty</w:t>
-      </w:r>
-      <w:proofErr w:type="spellEnd"/>
-      <w:r>
-        <w:rPr>
-          <w:rFonts w:ascii="Courier New" w:hAnsi="Courier New" w:cs="Courier New"/>
-          <w:b/>
-        </w:rPr>
-        <w:t xml:space="preserve"> &lt; 15 – 'Low Stock', 16 &lt; </w:t>
-      </w:r>
-      <w:proofErr w:type="spellStart"/>
-      <w:r>
-        <w:rPr>
-          <w:rFonts w:ascii="Courier New" w:hAnsi="Courier New" w:cs="Courier New"/>
-          <w:b/>
-        </w:rPr>
-        <w:t>qty</w:t>
-      </w:r>
-      <w:proofErr w:type="spellEnd"/>
-      <w:r>
-        <w:rPr>
-          <w:rFonts w:ascii="Courier New" w:hAnsi="Courier New" w:cs="Courier New"/>
-          <w:b/>
-        </w:rPr>
-        <w:t xml:space="preserve"> &lt; 50 – 'In Stock', &gt; 51 – 'Enough stock'</w:t>
+        <w:t>Rest of the categories, if qty &lt; 15 – 'Low Stock', 16 &lt; qty &lt; 50 – 'In Stock', &gt; 51 – 'Enough stock'</w:t>
       </w:r>
     </w:p>
     <w:p>
@@ -2200,23 +2070,7 @@
           <w:rFonts w:ascii="Courier New" w:hAnsi="Courier New" w:cs="Courier New"/>
           <w:b/>
         </w:rPr>
-        <w:t>(</w:t>
-      </w:r>
-      <w:proofErr w:type="gramStart"/>
-      <w:r>
-        <w:rPr>
-          <w:rFonts w:ascii="Courier New" w:hAnsi="Courier New" w:cs="Courier New"/>
-          <w:b/>
-        </w:rPr>
-        <w:t>60  ROWS</w:t>
-      </w:r>
-      <w:proofErr w:type="gramEnd"/>
-      <w:r>
-        <w:rPr>
-          <w:rFonts w:ascii="Courier New" w:hAnsi="Courier New" w:cs="Courier New"/>
-          <w:b/>
-        </w:rPr>
-        <w:t xml:space="preserve">)[NOTE : TABLES TO BE USED – product, </w:t>
+        <w:t xml:space="preserve">(60  ROWS)[NOTE : TABLES TO BE USED – product, </w:t>
       </w:r>
       <w:proofErr w:type="spellStart"/>
       <w:r>
@@ -2241,6 +2095,1662 @@
         </w:rPr>
         <w:t>.</w:t>
       </w:r>
+    </w:p>
+    <w:p>
+      <w:pPr>
+        <w:pStyle w:val="ListParagraph"/>
+        <w:ind w:left="1440"/>
+        <w:rPr>
+          <w:rFonts w:ascii="Courier New" w:hAnsi="Courier New" w:cs="Courier New"/>
+        </w:rPr>
+      </w:pPr>
+    </w:p>
+    <w:p>
+      <w:pPr>
+        <w:pStyle w:val="ListParagraph"/>
+        <w:ind w:left="1440"/>
+        <w:rPr>
+          <w:rFonts w:ascii="Courier New" w:hAnsi="Courier New" w:cs="Courier New"/>
+        </w:rPr>
+      </w:pPr>
+      <w:r>
+        <w:rPr>
+          <w:rFonts w:ascii="Courier New" w:hAnsi="Courier New" w:cs="Courier New"/>
+        </w:rPr>
+        <w:t>Table detail</w:t>
+      </w:r>
+    </w:p>
+    <w:p>
+      <w:pPr>
+        <w:pStyle w:val="ListParagraph"/>
+        <w:ind w:left="1440"/>
+        <w:rPr>
+          <w:rFonts w:ascii="Courier New" w:hAnsi="Courier New" w:cs="Courier New"/>
+        </w:rPr>
+      </w:pPr>
+      <w:r>
+        <w:rPr>
+          <w:rFonts w:ascii="Courier New" w:hAnsi="Courier New" w:cs="Courier New"/>
+        </w:rPr>
+        <w:t>1)</w:t>
+      </w:r>
+      <w:proofErr w:type="spellStart"/>
+      <w:r>
+        <w:rPr>
+          <w:rFonts w:ascii="Courier New" w:hAnsi="Courier New" w:cs="Courier New"/>
+        </w:rPr>
+        <w:t>PRODUCT_class</w:t>
+      </w:r>
+      <w:proofErr w:type="spellEnd"/>
+    </w:p>
+    <w:p>
+      <w:pPr>
+        <w:shd w:val="clear" w:color="auto" w:fill="FFFFFF"/>
+        <w:tabs>
+          <w:tab w:val="left" w:pos="916"/>
+          <w:tab w:val="left" w:pos="1832"/>
+          <w:tab w:val="left" w:pos="2748"/>
+          <w:tab w:val="left" w:pos="3664"/>
+          <w:tab w:val="left" w:pos="4580"/>
+          <w:tab w:val="left" w:pos="5496"/>
+          <w:tab w:val="left" w:pos="6412"/>
+          <w:tab w:val="left" w:pos="7328"/>
+          <w:tab w:val="left" w:pos="8244"/>
+          <w:tab w:val="left" w:pos="9160"/>
+          <w:tab w:val="left" w:pos="10076"/>
+          <w:tab w:val="left" w:pos="10992"/>
+          <w:tab w:val="left" w:pos="11908"/>
+          <w:tab w:val="left" w:pos="12824"/>
+          <w:tab w:val="left" w:pos="13740"/>
+          <w:tab w:val="left" w:pos="14656"/>
+        </w:tabs>
+        <w:spacing w:after="0" w:line="240" w:lineRule="auto"/>
+        <w:rPr>
+          <w:rFonts w:ascii="Menlo" w:eastAsia="Times New Roman" w:hAnsi="Menlo" w:cs="Menlo"/>
+          <w:i/>
+          <w:iCs/>
+          <w:color w:val="808080"/>
+          <w:sz w:val="18"/>
+          <w:szCs w:val="18"/>
+        </w:rPr>
+      </w:pPr>
+      <w:r>
+        <w:rPr>
+          <w:rFonts w:ascii="Menlo" w:eastAsia="Times New Roman" w:hAnsi="Menlo" w:cs="Menlo"/>
+          <w:i/>
+          <w:iCs/>
+          <w:color w:val="808080"/>
+          <w:sz w:val="18"/>
+          <w:szCs w:val="18"/>
+        </w:rPr>
+        <w:t>PRODUCT_CLASS_CODE</w:t>
+      </w:r>
+      <w:r>
+        <w:rPr>
+          <w:rFonts w:ascii="Menlo" w:eastAsia="Times New Roman" w:hAnsi="Menlo" w:cs="Menlo"/>
+          <w:i/>
+          <w:iCs/>
+          <w:color w:val="808080"/>
+          <w:sz w:val="18"/>
+          <w:szCs w:val="18"/>
+        </w:rPr>
+        <w:br/>
+        <w:t>PRODUCT_CLASS_DESC</w:t>
+      </w:r>
+    </w:p>
+    <w:p>
+      <w:pPr>
+        <w:shd w:val="clear" w:color="auto" w:fill="FFFFFF"/>
+        <w:tabs>
+          <w:tab w:val="left" w:pos="916"/>
+          <w:tab w:val="left" w:pos="1832"/>
+          <w:tab w:val="left" w:pos="2748"/>
+          <w:tab w:val="left" w:pos="3664"/>
+          <w:tab w:val="left" w:pos="4580"/>
+          <w:tab w:val="left" w:pos="5496"/>
+          <w:tab w:val="left" w:pos="6412"/>
+          <w:tab w:val="left" w:pos="7328"/>
+          <w:tab w:val="left" w:pos="8244"/>
+          <w:tab w:val="left" w:pos="9160"/>
+          <w:tab w:val="left" w:pos="10076"/>
+          <w:tab w:val="left" w:pos="10992"/>
+          <w:tab w:val="left" w:pos="11908"/>
+          <w:tab w:val="left" w:pos="12824"/>
+          <w:tab w:val="left" w:pos="13740"/>
+          <w:tab w:val="left" w:pos="14656"/>
+        </w:tabs>
+        <w:spacing w:after="0" w:line="240" w:lineRule="auto"/>
+        <w:rPr>
+          <w:rFonts w:ascii="Menlo" w:eastAsia="Times New Roman" w:hAnsi="Menlo" w:cs="Menlo"/>
+          <w:color w:val="000000"/>
+          <w:sz w:val="18"/>
+          <w:szCs w:val="18"/>
+        </w:rPr>
+      </w:pPr>
+      <w:r>
+        <w:rPr>
+          <w:rFonts w:ascii="Menlo" w:eastAsia="Times New Roman" w:hAnsi="Menlo" w:cs="Menlo"/>
+          <w:color w:val="000000"/>
+          <w:sz w:val="18"/>
+          <w:szCs w:val="18"/>
+        </w:rPr>
+        <w:t>2)PRODUCT</w:t>
+      </w:r>
+    </w:p>
+    <w:p>
+      <w:pPr>
+        <w:shd w:val="clear" w:color="auto" w:fill="FFFFFF"/>
+        <w:tabs>
+          <w:tab w:val="left" w:pos="916"/>
+          <w:tab w:val="left" w:pos="1832"/>
+          <w:tab w:val="left" w:pos="2748"/>
+          <w:tab w:val="left" w:pos="3664"/>
+          <w:tab w:val="left" w:pos="4580"/>
+          <w:tab w:val="left" w:pos="5496"/>
+          <w:tab w:val="left" w:pos="6412"/>
+          <w:tab w:val="left" w:pos="7328"/>
+          <w:tab w:val="left" w:pos="8244"/>
+          <w:tab w:val="left" w:pos="9160"/>
+          <w:tab w:val="left" w:pos="10076"/>
+          <w:tab w:val="left" w:pos="10992"/>
+          <w:tab w:val="left" w:pos="11908"/>
+          <w:tab w:val="left" w:pos="12824"/>
+          <w:tab w:val="left" w:pos="13740"/>
+          <w:tab w:val="left" w:pos="14656"/>
+        </w:tabs>
+        <w:spacing w:after="0" w:line="240" w:lineRule="auto"/>
+        <w:rPr>
+          <w:rFonts w:ascii="Menlo" w:eastAsia="Times New Roman" w:hAnsi="Menlo" w:cs="Menlo"/>
+          <w:color w:val="000000"/>
+          <w:sz w:val="18"/>
+          <w:szCs w:val="18"/>
+        </w:rPr>
+      </w:pPr>
+      <w:r>
+        <w:rPr>
+          <w:rFonts w:ascii="Menlo" w:eastAsia="Times New Roman" w:hAnsi="Menlo" w:cs="Menlo"/>
+          <w:color w:val="000000"/>
+          <w:sz w:val="18"/>
+          <w:szCs w:val="18"/>
+        </w:rPr>
+        <w:t>PRODUCT_ID</w:t>
+      </w:r>
+    </w:p>
+    <w:p>
+      <w:pPr>
+        <w:shd w:val="clear" w:color="auto" w:fill="FFFFFF"/>
+        <w:tabs>
+          <w:tab w:val="left" w:pos="916"/>
+          <w:tab w:val="left" w:pos="1832"/>
+          <w:tab w:val="left" w:pos="2748"/>
+          <w:tab w:val="left" w:pos="3664"/>
+          <w:tab w:val="left" w:pos="4580"/>
+          <w:tab w:val="left" w:pos="5496"/>
+          <w:tab w:val="left" w:pos="6412"/>
+          <w:tab w:val="left" w:pos="7328"/>
+          <w:tab w:val="left" w:pos="8244"/>
+          <w:tab w:val="left" w:pos="9160"/>
+          <w:tab w:val="left" w:pos="10076"/>
+          <w:tab w:val="left" w:pos="10992"/>
+          <w:tab w:val="left" w:pos="11908"/>
+          <w:tab w:val="left" w:pos="12824"/>
+          <w:tab w:val="left" w:pos="13740"/>
+          <w:tab w:val="left" w:pos="14656"/>
+        </w:tabs>
+        <w:spacing w:after="0" w:line="240" w:lineRule="auto"/>
+        <w:rPr>
+          <w:rFonts w:ascii="Menlo" w:eastAsia="Times New Roman" w:hAnsi="Menlo" w:cs="Menlo"/>
+          <w:color w:val="000000"/>
+          <w:sz w:val="18"/>
+          <w:szCs w:val="18"/>
+        </w:rPr>
+      </w:pPr>
+      <w:r>
+        <w:rPr>
+          <w:rFonts w:ascii="Menlo" w:eastAsia="Times New Roman" w:hAnsi="Menlo" w:cs="Menlo"/>
+          <w:color w:val="000000"/>
+          <w:sz w:val="18"/>
+          <w:szCs w:val="18"/>
+        </w:rPr>
+        <w:t>PRODUCT_DESC</w:t>
+      </w:r>
+    </w:p>
+    <w:p>
+      <w:pPr>
+        <w:shd w:val="clear" w:color="auto" w:fill="FFFFFF"/>
+        <w:tabs>
+          <w:tab w:val="left" w:pos="916"/>
+          <w:tab w:val="left" w:pos="1832"/>
+          <w:tab w:val="left" w:pos="2748"/>
+          <w:tab w:val="left" w:pos="3664"/>
+          <w:tab w:val="left" w:pos="4580"/>
+          <w:tab w:val="left" w:pos="5496"/>
+          <w:tab w:val="left" w:pos="6412"/>
+          <w:tab w:val="left" w:pos="7328"/>
+          <w:tab w:val="left" w:pos="8244"/>
+          <w:tab w:val="left" w:pos="9160"/>
+          <w:tab w:val="left" w:pos="10076"/>
+          <w:tab w:val="left" w:pos="10992"/>
+          <w:tab w:val="left" w:pos="11908"/>
+          <w:tab w:val="left" w:pos="12824"/>
+          <w:tab w:val="left" w:pos="13740"/>
+          <w:tab w:val="left" w:pos="14656"/>
+        </w:tabs>
+        <w:spacing w:after="0" w:line="240" w:lineRule="auto"/>
+        <w:rPr>
+          <w:rFonts w:ascii="Menlo" w:eastAsia="Times New Roman" w:hAnsi="Menlo" w:cs="Menlo"/>
+          <w:color w:val="000000"/>
+          <w:sz w:val="18"/>
+          <w:szCs w:val="18"/>
+        </w:rPr>
+      </w:pPr>
+      <w:r>
+        <w:rPr>
+          <w:rFonts w:ascii="Menlo" w:eastAsia="Times New Roman" w:hAnsi="Menlo" w:cs="Menlo"/>
+          <w:color w:val="000000"/>
+          <w:sz w:val="18"/>
+          <w:szCs w:val="18"/>
+        </w:rPr>
+        <w:t>PRODUCT_CLASS_CODE</w:t>
+      </w:r>
+    </w:p>
+    <w:p>
+      <w:pPr>
+        <w:shd w:val="clear" w:color="auto" w:fill="FFFFFF"/>
+        <w:tabs>
+          <w:tab w:val="left" w:pos="916"/>
+          <w:tab w:val="left" w:pos="1832"/>
+          <w:tab w:val="left" w:pos="2748"/>
+          <w:tab w:val="left" w:pos="3664"/>
+          <w:tab w:val="left" w:pos="4580"/>
+          <w:tab w:val="left" w:pos="5496"/>
+          <w:tab w:val="left" w:pos="6412"/>
+          <w:tab w:val="left" w:pos="7328"/>
+          <w:tab w:val="left" w:pos="8244"/>
+          <w:tab w:val="left" w:pos="9160"/>
+          <w:tab w:val="left" w:pos="10076"/>
+          <w:tab w:val="left" w:pos="10992"/>
+          <w:tab w:val="left" w:pos="11908"/>
+          <w:tab w:val="left" w:pos="12824"/>
+          <w:tab w:val="left" w:pos="13740"/>
+          <w:tab w:val="left" w:pos="14656"/>
+        </w:tabs>
+        <w:spacing w:after="0" w:line="240" w:lineRule="auto"/>
+        <w:rPr>
+          <w:rFonts w:ascii="Menlo" w:eastAsia="Times New Roman" w:hAnsi="Menlo" w:cs="Menlo"/>
+          <w:color w:val="000000"/>
+          <w:sz w:val="18"/>
+          <w:szCs w:val="18"/>
+        </w:rPr>
+      </w:pPr>
+      <w:r>
+        <w:rPr>
+          <w:rFonts w:ascii="Menlo" w:eastAsia="Times New Roman" w:hAnsi="Menlo" w:cs="Menlo"/>
+          <w:color w:val="000000"/>
+          <w:sz w:val="18"/>
+          <w:szCs w:val="18"/>
+        </w:rPr>
+        <w:t>PRODUCT_PRICE</w:t>
+      </w:r>
+    </w:p>
+    <w:p>
+      <w:pPr>
+        <w:shd w:val="clear" w:color="auto" w:fill="FFFFFF"/>
+        <w:tabs>
+          <w:tab w:val="left" w:pos="916"/>
+          <w:tab w:val="left" w:pos="1832"/>
+          <w:tab w:val="left" w:pos="2748"/>
+          <w:tab w:val="left" w:pos="3664"/>
+          <w:tab w:val="left" w:pos="4580"/>
+          <w:tab w:val="left" w:pos="5496"/>
+          <w:tab w:val="left" w:pos="6412"/>
+          <w:tab w:val="left" w:pos="7328"/>
+          <w:tab w:val="left" w:pos="8244"/>
+          <w:tab w:val="left" w:pos="9160"/>
+          <w:tab w:val="left" w:pos="10076"/>
+          <w:tab w:val="left" w:pos="10992"/>
+          <w:tab w:val="left" w:pos="11908"/>
+          <w:tab w:val="left" w:pos="12824"/>
+          <w:tab w:val="left" w:pos="13740"/>
+          <w:tab w:val="left" w:pos="14656"/>
+        </w:tabs>
+        <w:spacing w:after="0" w:line="240" w:lineRule="auto"/>
+        <w:rPr>
+          <w:rFonts w:ascii="Menlo" w:eastAsia="Times New Roman" w:hAnsi="Menlo" w:cs="Menlo"/>
+          <w:color w:val="000000"/>
+          <w:sz w:val="18"/>
+          <w:szCs w:val="18"/>
+        </w:rPr>
+      </w:pPr>
+      <w:r>
+        <w:rPr>
+          <w:rFonts w:ascii="Menlo" w:eastAsia="Times New Roman" w:hAnsi="Menlo" w:cs="Menlo"/>
+          <w:color w:val="000000"/>
+          <w:sz w:val="18"/>
+          <w:szCs w:val="18"/>
+        </w:rPr>
+        <w:t>PRODUCT_QUANTITY_AVAIL</w:t>
+      </w:r>
+    </w:p>
+    <w:p>
+      <w:pPr>
+        <w:shd w:val="clear" w:color="auto" w:fill="FFFFFF"/>
+        <w:tabs>
+          <w:tab w:val="left" w:pos="916"/>
+          <w:tab w:val="left" w:pos="1832"/>
+          <w:tab w:val="left" w:pos="2748"/>
+          <w:tab w:val="left" w:pos="3664"/>
+          <w:tab w:val="left" w:pos="4580"/>
+          <w:tab w:val="left" w:pos="5496"/>
+          <w:tab w:val="left" w:pos="6412"/>
+          <w:tab w:val="left" w:pos="7328"/>
+          <w:tab w:val="left" w:pos="8244"/>
+          <w:tab w:val="left" w:pos="9160"/>
+          <w:tab w:val="left" w:pos="10076"/>
+          <w:tab w:val="left" w:pos="10992"/>
+          <w:tab w:val="left" w:pos="11908"/>
+          <w:tab w:val="left" w:pos="12824"/>
+          <w:tab w:val="left" w:pos="13740"/>
+          <w:tab w:val="left" w:pos="14656"/>
+        </w:tabs>
+        <w:spacing w:after="0" w:line="240" w:lineRule="auto"/>
+        <w:rPr>
+          <w:rFonts w:ascii="Menlo" w:eastAsia="Times New Roman" w:hAnsi="Menlo" w:cs="Menlo"/>
+          <w:color w:val="000000"/>
+          <w:sz w:val="18"/>
+          <w:szCs w:val="18"/>
+        </w:rPr>
+      </w:pPr>
+      <w:r>
+        <w:rPr>
+          <w:rFonts w:ascii="Menlo" w:eastAsia="Times New Roman" w:hAnsi="Menlo" w:cs="Menlo"/>
+          <w:color w:val="000000"/>
+          <w:sz w:val="18"/>
+          <w:szCs w:val="18"/>
+        </w:rPr>
+        <w:t>LEN</w:t>
+      </w:r>
+    </w:p>
+    <w:p>
+      <w:pPr>
+        <w:shd w:val="clear" w:color="auto" w:fill="FFFFFF"/>
+        <w:tabs>
+          <w:tab w:val="left" w:pos="916"/>
+          <w:tab w:val="left" w:pos="1832"/>
+          <w:tab w:val="left" w:pos="2748"/>
+          <w:tab w:val="left" w:pos="3664"/>
+          <w:tab w:val="left" w:pos="4580"/>
+          <w:tab w:val="left" w:pos="5496"/>
+          <w:tab w:val="left" w:pos="6412"/>
+          <w:tab w:val="left" w:pos="7328"/>
+          <w:tab w:val="left" w:pos="8244"/>
+          <w:tab w:val="left" w:pos="9160"/>
+          <w:tab w:val="left" w:pos="10076"/>
+          <w:tab w:val="left" w:pos="10992"/>
+          <w:tab w:val="left" w:pos="11908"/>
+          <w:tab w:val="left" w:pos="12824"/>
+          <w:tab w:val="left" w:pos="13740"/>
+          <w:tab w:val="left" w:pos="14656"/>
+        </w:tabs>
+        <w:spacing w:after="0" w:line="240" w:lineRule="auto"/>
+        <w:rPr>
+          <w:rFonts w:ascii="Menlo" w:eastAsia="Times New Roman" w:hAnsi="Menlo" w:cs="Menlo"/>
+          <w:color w:val="000000"/>
+          <w:sz w:val="18"/>
+          <w:szCs w:val="18"/>
+        </w:rPr>
+      </w:pPr>
+      <w:r>
+        <w:rPr>
+          <w:rFonts w:ascii="Menlo" w:eastAsia="Times New Roman" w:hAnsi="Menlo" w:cs="Menlo"/>
+          <w:color w:val="000000"/>
+          <w:sz w:val="18"/>
+          <w:szCs w:val="18"/>
+        </w:rPr>
+        <w:t>WIDTH</w:t>
+      </w:r>
+    </w:p>
+    <w:p>
+      <w:pPr>
+        <w:shd w:val="clear" w:color="auto" w:fill="FFFFFF"/>
+        <w:tabs>
+          <w:tab w:val="left" w:pos="916"/>
+          <w:tab w:val="left" w:pos="1832"/>
+          <w:tab w:val="left" w:pos="2748"/>
+          <w:tab w:val="left" w:pos="3664"/>
+          <w:tab w:val="left" w:pos="4580"/>
+          <w:tab w:val="left" w:pos="5496"/>
+          <w:tab w:val="left" w:pos="6412"/>
+          <w:tab w:val="left" w:pos="7328"/>
+          <w:tab w:val="left" w:pos="8244"/>
+          <w:tab w:val="left" w:pos="9160"/>
+          <w:tab w:val="left" w:pos="10076"/>
+          <w:tab w:val="left" w:pos="10992"/>
+          <w:tab w:val="left" w:pos="11908"/>
+          <w:tab w:val="left" w:pos="12824"/>
+          <w:tab w:val="left" w:pos="13740"/>
+          <w:tab w:val="left" w:pos="14656"/>
+        </w:tabs>
+        <w:spacing w:after="0" w:line="240" w:lineRule="auto"/>
+        <w:rPr>
+          <w:rFonts w:ascii="Menlo" w:eastAsia="Times New Roman" w:hAnsi="Menlo" w:cs="Menlo"/>
+          <w:color w:val="000000"/>
+          <w:sz w:val="18"/>
+          <w:szCs w:val="18"/>
+        </w:rPr>
+      </w:pPr>
+      <w:r>
+        <w:rPr>
+          <w:rFonts w:ascii="Menlo" w:eastAsia="Times New Roman" w:hAnsi="Menlo" w:cs="Menlo"/>
+          <w:color w:val="000000"/>
+          <w:sz w:val="18"/>
+          <w:szCs w:val="18"/>
+        </w:rPr>
+        <w:t>HEIGHT</w:t>
+      </w:r>
+    </w:p>
+    <w:p>
+      <w:pPr>
+        <w:shd w:val="clear" w:color="auto" w:fill="FFFFFF"/>
+        <w:tabs>
+          <w:tab w:val="left" w:pos="916"/>
+          <w:tab w:val="left" w:pos="1832"/>
+          <w:tab w:val="left" w:pos="2748"/>
+          <w:tab w:val="left" w:pos="3664"/>
+          <w:tab w:val="left" w:pos="4580"/>
+          <w:tab w:val="left" w:pos="5496"/>
+          <w:tab w:val="left" w:pos="6412"/>
+          <w:tab w:val="left" w:pos="7328"/>
+          <w:tab w:val="left" w:pos="8244"/>
+          <w:tab w:val="left" w:pos="9160"/>
+          <w:tab w:val="left" w:pos="10076"/>
+          <w:tab w:val="left" w:pos="10992"/>
+          <w:tab w:val="left" w:pos="11908"/>
+          <w:tab w:val="left" w:pos="12824"/>
+          <w:tab w:val="left" w:pos="13740"/>
+          <w:tab w:val="left" w:pos="14656"/>
+        </w:tabs>
+        <w:spacing w:after="0" w:line="240" w:lineRule="auto"/>
+        <w:rPr>
+          <w:rFonts w:ascii="Menlo" w:eastAsia="Times New Roman" w:hAnsi="Menlo" w:cs="Menlo"/>
+          <w:color w:val="000000"/>
+          <w:sz w:val="18"/>
+          <w:szCs w:val="18"/>
+        </w:rPr>
+      </w:pPr>
+      <w:r>
+        <w:rPr>
+          <w:rFonts w:ascii="Menlo" w:eastAsia="Times New Roman" w:hAnsi="Menlo" w:cs="Menlo"/>
+          <w:color w:val="000000"/>
+          <w:sz w:val="18"/>
+          <w:szCs w:val="18"/>
+        </w:rPr>
+        <w:t>WEIGHT</w:t>
+      </w:r>
+    </w:p>
+    <w:p>
+      <w:pPr>
+        <w:shd w:val="clear" w:color="auto" w:fill="FFFFFF"/>
+        <w:tabs>
+          <w:tab w:val="left" w:pos="916"/>
+          <w:tab w:val="left" w:pos="1832"/>
+          <w:tab w:val="left" w:pos="2748"/>
+          <w:tab w:val="left" w:pos="3664"/>
+          <w:tab w:val="left" w:pos="4580"/>
+          <w:tab w:val="left" w:pos="5496"/>
+          <w:tab w:val="left" w:pos="6412"/>
+          <w:tab w:val="left" w:pos="7328"/>
+          <w:tab w:val="left" w:pos="8244"/>
+          <w:tab w:val="left" w:pos="9160"/>
+          <w:tab w:val="left" w:pos="10076"/>
+          <w:tab w:val="left" w:pos="10992"/>
+          <w:tab w:val="left" w:pos="11908"/>
+          <w:tab w:val="left" w:pos="12824"/>
+          <w:tab w:val="left" w:pos="13740"/>
+          <w:tab w:val="left" w:pos="14656"/>
+        </w:tabs>
+        <w:spacing w:after="0" w:line="240" w:lineRule="auto"/>
+        <w:rPr>
+          <w:rFonts w:ascii="Menlo" w:eastAsia="Times New Roman" w:hAnsi="Menlo" w:cs="Menlo"/>
+          <w:color w:val="000000"/>
+          <w:sz w:val="18"/>
+          <w:szCs w:val="18"/>
+        </w:rPr>
+      </w:pPr>
+    </w:p>
+    <w:p>
+      <w:pPr>
+        <w:shd w:val="clear" w:color="auto" w:fill="FFFFFF"/>
+        <w:tabs>
+          <w:tab w:val="left" w:pos="916"/>
+          <w:tab w:val="left" w:pos="1832"/>
+          <w:tab w:val="left" w:pos="2748"/>
+          <w:tab w:val="left" w:pos="3664"/>
+          <w:tab w:val="left" w:pos="4580"/>
+          <w:tab w:val="left" w:pos="5496"/>
+          <w:tab w:val="left" w:pos="6412"/>
+          <w:tab w:val="left" w:pos="7328"/>
+          <w:tab w:val="left" w:pos="8244"/>
+          <w:tab w:val="left" w:pos="9160"/>
+          <w:tab w:val="left" w:pos="10076"/>
+          <w:tab w:val="left" w:pos="10992"/>
+          <w:tab w:val="left" w:pos="11908"/>
+          <w:tab w:val="left" w:pos="12824"/>
+          <w:tab w:val="left" w:pos="13740"/>
+          <w:tab w:val="left" w:pos="14656"/>
+        </w:tabs>
+        <w:spacing w:after="0" w:line="240" w:lineRule="auto"/>
+        <w:rPr>
+          <w:rFonts w:ascii="Menlo" w:eastAsia="Times New Roman" w:hAnsi="Menlo" w:cs="Menlo"/>
+          <w:color w:val="000000"/>
+          <w:sz w:val="18"/>
+          <w:szCs w:val="18"/>
+        </w:rPr>
+      </w:pPr>
+      <w:r>
+        <w:rPr>
+          <w:rFonts w:ascii="Menlo" w:eastAsia="Times New Roman" w:hAnsi="Menlo" w:cs="Menlo"/>
+          <w:color w:val="000000"/>
+          <w:sz w:val="18"/>
+          <w:szCs w:val="18"/>
+        </w:rPr>
+        <w:t>3)</w:t>
+      </w:r>
+      <w:proofErr w:type="spellStart"/>
+      <w:r>
+        <w:rPr>
+          <w:rFonts w:ascii="Menlo" w:eastAsia="Times New Roman" w:hAnsi="Menlo" w:cs="Menlo"/>
+          <w:color w:val="000000"/>
+          <w:sz w:val="18"/>
+          <w:szCs w:val="18"/>
+        </w:rPr>
+        <w:t>Order_item</w:t>
+      </w:r>
+      <w:proofErr w:type="spellEnd"/>
+    </w:p>
+    <w:p>
+      <w:pPr>
+        <w:shd w:val="clear" w:color="auto" w:fill="FFFFFF"/>
+        <w:tabs>
+          <w:tab w:val="left" w:pos="916"/>
+          <w:tab w:val="left" w:pos="1832"/>
+          <w:tab w:val="left" w:pos="2748"/>
+          <w:tab w:val="left" w:pos="3664"/>
+          <w:tab w:val="left" w:pos="4580"/>
+          <w:tab w:val="left" w:pos="5496"/>
+          <w:tab w:val="left" w:pos="6412"/>
+          <w:tab w:val="left" w:pos="7328"/>
+          <w:tab w:val="left" w:pos="8244"/>
+          <w:tab w:val="left" w:pos="9160"/>
+          <w:tab w:val="left" w:pos="10076"/>
+          <w:tab w:val="left" w:pos="10992"/>
+          <w:tab w:val="left" w:pos="11908"/>
+          <w:tab w:val="left" w:pos="12824"/>
+          <w:tab w:val="left" w:pos="13740"/>
+          <w:tab w:val="left" w:pos="14656"/>
+        </w:tabs>
+        <w:spacing w:after="0" w:line="240" w:lineRule="auto"/>
+        <w:rPr>
+          <w:rFonts w:ascii="Menlo" w:eastAsia="Times New Roman" w:hAnsi="Menlo" w:cs="Menlo"/>
+          <w:color w:val="000000"/>
+          <w:sz w:val="18"/>
+          <w:szCs w:val="18"/>
+        </w:rPr>
+      </w:pPr>
+      <w:r>
+        <w:rPr>
+          <w:rFonts w:ascii="Menlo" w:eastAsia="Times New Roman" w:hAnsi="Menlo" w:cs="Menlo"/>
+          <w:color w:val="000000"/>
+          <w:sz w:val="18"/>
+          <w:szCs w:val="18"/>
+        </w:rPr>
+        <w:t>ORDER_ID</w:t>
+      </w:r>
+    </w:p>
+    <w:p>
+      <w:pPr>
+        <w:shd w:val="clear" w:color="auto" w:fill="FFFFFF"/>
+        <w:tabs>
+          <w:tab w:val="left" w:pos="916"/>
+          <w:tab w:val="left" w:pos="1832"/>
+          <w:tab w:val="left" w:pos="2748"/>
+          <w:tab w:val="left" w:pos="3664"/>
+          <w:tab w:val="left" w:pos="4580"/>
+          <w:tab w:val="left" w:pos="5496"/>
+          <w:tab w:val="left" w:pos="6412"/>
+          <w:tab w:val="left" w:pos="7328"/>
+          <w:tab w:val="left" w:pos="8244"/>
+          <w:tab w:val="left" w:pos="9160"/>
+          <w:tab w:val="left" w:pos="10076"/>
+          <w:tab w:val="left" w:pos="10992"/>
+          <w:tab w:val="left" w:pos="11908"/>
+          <w:tab w:val="left" w:pos="12824"/>
+          <w:tab w:val="left" w:pos="13740"/>
+          <w:tab w:val="left" w:pos="14656"/>
+        </w:tabs>
+        <w:spacing w:after="0" w:line="240" w:lineRule="auto"/>
+        <w:rPr>
+          <w:rFonts w:ascii="Menlo" w:eastAsia="Times New Roman" w:hAnsi="Menlo" w:cs="Menlo"/>
+          <w:color w:val="000000"/>
+          <w:sz w:val="18"/>
+          <w:szCs w:val="18"/>
+        </w:rPr>
+      </w:pPr>
+      <w:r>
+        <w:rPr>
+          <w:rFonts w:ascii="Menlo" w:eastAsia="Times New Roman" w:hAnsi="Menlo" w:cs="Menlo"/>
+          <w:color w:val="000000"/>
+          <w:sz w:val="18"/>
+          <w:szCs w:val="18"/>
+        </w:rPr>
+        <w:t>PRODUCT_ID</w:t>
+      </w:r>
+    </w:p>
+    <w:p>
+      <w:pPr>
+        <w:shd w:val="clear" w:color="auto" w:fill="FFFFFF"/>
+        <w:tabs>
+          <w:tab w:val="left" w:pos="916"/>
+          <w:tab w:val="left" w:pos="1832"/>
+          <w:tab w:val="left" w:pos="2748"/>
+          <w:tab w:val="left" w:pos="3664"/>
+          <w:tab w:val="left" w:pos="4580"/>
+          <w:tab w:val="left" w:pos="5496"/>
+          <w:tab w:val="left" w:pos="6412"/>
+          <w:tab w:val="left" w:pos="7328"/>
+          <w:tab w:val="left" w:pos="8244"/>
+          <w:tab w:val="left" w:pos="9160"/>
+          <w:tab w:val="left" w:pos="10076"/>
+          <w:tab w:val="left" w:pos="10992"/>
+          <w:tab w:val="left" w:pos="11908"/>
+          <w:tab w:val="left" w:pos="12824"/>
+          <w:tab w:val="left" w:pos="13740"/>
+          <w:tab w:val="left" w:pos="14656"/>
+        </w:tabs>
+        <w:spacing w:after="0" w:line="240" w:lineRule="auto"/>
+        <w:rPr>
+          <w:rFonts w:ascii="Menlo" w:eastAsia="Times New Roman" w:hAnsi="Menlo" w:cs="Menlo"/>
+          <w:color w:val="000000"/>
+          <w:sz w:val="18"/>
+          <w:szCs w:val="18"/>
+        </w:rPr>
+      </w:pPr>
+      <w:r>
+        <w:rPr>
+          <w:rFonts w:ascii="Menlo" w:eastAsia="Times New Roman" w:hAnsi="Menlo" w:cs="Menlo"/>
+          <w:color w:val="000000"/>
+          <w:sz w:val="18"/>
+          <w:szCs w:val="18"/>
+        </w:rPr>
+        <w:t>PRODUCT_QUANTITY</w:t>
+      </w:r>
+    </w:p>
+    <w:p>
+      <w:pPr>
+        <w:shd w:val="clear" w:color="auto" w:fill="FFFFFF"/>
+        <w:tabs>
+          <w:tab w:val="left" w:pos="916"/>
+          <w:tab w:val="left" w:pos="1832"/>
+          <w:tab w:val="left" w:pos="2748"/>
+          <w:tab w:val="left" w:pos="3664"/>
+          <w:tab w:val="left" w:pos="4580"/>
+          <w:tab w:val="left" w:pos="5496"/>
+          <w:tab w:val="left" w:pos="6412"/>
+          <w:tab w:val="left" w:pos="7328"/>
+          <w:tab w:val="left" w:pos="8244"/>
+          <w:tab w:val="left" w:pos="9160"/>
+          <w:tab w:val="left" w:pos="10076"/>
+          <w:tab w:val="left" w:pos="10992"/>
+          <w:tab w:val="left" w:pos="11908"/>
+          <w:tab w:val="left" w:pos="12824"/>
+          <w:tab w:val="left" w:pos="13740"/>
+          <w:tab w:val="left" w:pos="14656"/>
+        </w:tabs>
+        <w:spacing w:after="0" w:line="240" w:lineRule="auto"/>
+        <w:rPr>
+          <w:rFonts w:ascii="Menlo" w:eastAsia="Times New Roman" w:hAnsi="Menlo" w:cs="Menlo"/>
+          <w:color w:val="000000"/>
+          <w:sz w:val="18"/>
+          <w:szCs w:val="18"/>
+        </w:rPr>
+      </w:pPr>
+      <w:r>
+        <w:rPr>
+          <w:rFonts w:ascii="Menlo" w:eastAsia="Times New Roman" w:hAnsi="Menlo" w:cs="Menlo"/>
+          <w:color w:val="000000"/>
+          <w:sz w:val="18"/>
+          <w:szCs w:val="18"/>
+        </w:rPr>
+        <w:t>4)</w:t>
+      </w:r>
+      <w:proofErr w:type="spellStart"/>
+      <w:r>
+        <w:rPr>
+          <w:rFonts w:ascii="Menlo" w:eastAsia="Times New Roman" w:hAnsi="Menlo" w:cs="Menlo"/>
+          <w:color w:val="000000"/>
+          <w:sz w:val="18"/>
+          <w:szCs w:val="18"/>
+        </w:rPr>
+        <w:t>Order_head</w:t>
+      </w:r>
+      <w:proofErr w:type="spellEnd"/>
+    </w:p>
+    <w:p>
+      <w:pPr>
+        <w:shd w:val="clear" w:color="auto" w:fill="FFFFFF"/>
+        <w:tabs>
+          <w:tab w:val="left" w:pos="916"/>
+          <w:tab w:val="left" w:pos="1832"/>
+          <w:tab w:val="left" w:pos="2748"/>
+          <w:tab w:val="left" w:pos="3664"/>
+          <w:tab w:val="left" w:pos="4580"/>
+          <w:tab w:val="left" w:pos="5496"/>
+          <w:tab w:val="left" w:pos="6412"/>
+          <w:tab w:val="left" w:pos="7328"/>
+          <w:tab w:val="left" w:pos="8244"/>
+          <w:tab w:val="left" w:pos="9160"/>
+          <w:tab w:val="left" w:pos="10076"/>
+          <w:tab w:val="left" w:pos="10992"/>
+          <w:tab w:val="left" w:pos="11908"/>
+          <w:tab w:val="left" w:pos="12824"/>
+          <w:tab w:val="left" w:pos="13740"/>
+          <w:tab w:val="left" w:pos="14656"/>
+        </w:tabs>
+        <w:spacing w:after="0" w:line="240" w:lineRule="auto"/>
+        <w:rPr>
+          <w:rFonts w:ascii="Menlo" w:eastAsia="Times New Roman" w:hAnsi="Menlo" w:cs="Menlo"/>
+          <w:color w:val="000000"/>
+          <w:sz w:val="18"/>
+          <w:szCs w:val="18"/>
+        </w:rPr>
+      </w:pPr>
+      <w:r>
+        <w:rPr>
+          <w:rFonts w:ascii="Menlo" w:eastAsia="Times New Roman" w:hAnsi="Menlo" w:cs="Menlo"/>
+          <w:color w:val="000000"/>
+          <w:sz w:val="18"/>
+          <w:szCs w:val="18"/>
+        </w:rPr>
+        <w:t>ORDER_ID</w:t>
+      </w:r>
+    </w:p>
+    <w:p>
+      <w:pPr>
+        <w:shd w:val="clear" w:color="auto" w:fill="FFFFFF"/>
+        <w:tabs>
+          <w:tab w:val="left" w:pos="916"/>
+          <w:tab w:val="left" w:pos="1832"/>
+          <w:tab w:val="left" w:pos="2748"/>
+          <w:tab w:val="left" w:pos="3664"/>
+          <w:tab w:val="left" w:pos="4580"/>
+          <w:tab w:val="left" w:pos="5496"/>
+          <w:tab w:val="left" w:pos="6412"/>
+          <w:tab w:val="left" w:pos="7328"/>
+          <w:tab w:val="left" w:pos="8244"/>
+          <w:tab w:val="left" w:pos="9160"/>
+          <w:tab w:val="left" w:pos="10076"/>
+          <w:tab w:val="left" w:pos="10992"/>
+          <w:tab w:val="left" w:pos="11908"/>
+          <w:tab w:val="left" w:pos="12824"/>
+          <w:tab w:val="left" w:pos="13740"/>
+          <w:tab w:val="left" w:pos="14656"/>
+        </w:tabs>
+        <w:spacing w:after="0" w:line="240" w:lineRule="auto"/>
+        <w:rPr>
+          <w:rFonts w:ascii="Menlo" w:eastAsia="Times New Roman" w:hAnsi="Menlo" w:cs="Menlo"/>
+          <w:color w:val="000000"/>
+          <w:sz w:val="18"/>
+          <w:szCs w:val="18"/>
+        </w:rPr>
+      </w:pPr>
+      <w:r>
+        <w:rPr>
+          <w:rFonts w:ascii="Menlo" w:eastAsia="Times New Roman" w:hAnsi="Menlo" w:cs="Menlo"/>
+          <w:color w:val="000000"/>
+          <w:sz w:val="18"/>
+          <w:szCs w:val="18"/>
+        </w:rPr>
+        <w:t>CUSTOMER_ID</w:t>
+      </w:r>
+    </w:p>
+    <w:p>
+      <w:pPr>
+        <w:shd w:val="clear" w:color="auto" w:fill="FFFFFF"/>
+        <w:tabs>
+          <w:tab w:val="left" w:pos="916"/>
+          <w:tab w:val="left" w:pos="1832"/>
+          <w:tab w:val="left" w:pos="2748"/>
+          <w:tab w:val="left" w:pos="3664"/>
+          <w:tab w:val="left" w:pos="4580"/>
+          <w:tab w:val="left" w:pos="5496"/>
+          <w:tab w:val="left" w:pos="6412"/>
+          <w:tab w:val="left" w:pos="7328"/>
+          <w:tab w:val="left" w:pos="8244"/>
+          <w:tab w:val="left" w:pos="9160"/>
+          <w:tab w:val="left" w:pos="10076"/>
+          <w:tab w:val="left" w:pos="10992"/>
+          <w:tab w:val="left" w:pos="11908"/>
+          <w:tab w:val="left" w:pos="12824"/>
+          <w:tab w:val="left" w:pos="13740"/>
+          <w:tab w:val="left" w:pos="14656"/>
+        </w:tabs>
+        <w:spacing w:after="0" w:line="240" w:lineRule="auto"/>
+        <w:rPr>
+          <w:rFonts w:ascii="Menlo" w:eastAsia="Times New Roman" w:hAnsi="Menlo" w:cs="Menlo"/>
+          <w:color w:val="000000"/>
+          <w:sz w:val="18"/>
+          <w:szCs w:val="18"/>
+        </w:rPr>
+      </w:pPr>
+      <w:r>
+        <w:rPr>
+          <w:rFonts w:ascii="Menlo" w:eastAsia="Times New Roman" w:hAnsi="Menlo" w:cs="Menlo"/>
+          <w:color w:val="000000"/>
+          <w:sz w:val="18"/>
+          <w:szCs w:val="18"/>
+        </w:rPr>
+        <w:t>ORDER_DATE</w:t>
+      </w:r>
+    </w:p>
+    <w:p>
+      <w:pPr>
+        <w:shd w:val="clear" w:color="auto" w:fill="FFFFFF"/>
+        <w:tabs>
+          <w:tab w:val="left" w:pos="916"/>
+          <w:tab w:val="left" w:pos="1832"/>
+          <w:tab w:val="left" w:pos="2748"/>
+          <w:tab w:val="left" w:pos="3664"/>
+          <w:tab w:val="left" w:pos="4580"/>
+          <w:tab w:val="left" w:pos="5496"/>
+          <w:tab w:val="left" w:pos="6412"/>
+          <w:tab w:val="left" w:pos="7328"/>
+          <w:tab w:val="left" w:pos="8244"/>
+          <w:tab w:val="left" w:pos="9160"/>
+          <w:tab w:val="left" w:pos="10076"/>
+          <w:tab w:val="left" w:pos="10992"/>
+          <w:tab w:val="left" w:pos="11908"/>
+          <w:tab w:val="left" w:pos="12824"/>
+          <w:tab w:val="left" w:pos="13740"/>
+          <w:tab w:val="left" w:pos="14656"/>
+        </w:tabs>
+        <w:spacing w:after="0" w:line="240" w:lineRule="auto"/>
+        <w:rPr>
+          <w:rFonts w:ascii="Menlo" w:eastAsia="Times New Roman" w:hAnsi="Menlo" w:cs="Menlo"/>
+          <w:color w:val="000000"/>
+          <w:sz w:val="18"/>
+          <w:szCs w:val="18"/>
+        </w:rPr>
+      </w:pPr>
+      <w:r>
+        <w:rPr>
+          <w:rFonts w:ascii="Menlo" w:eastAsia="Times New Roman" w:hAnsi="Menlo" w:cs="Menlo"/>
+          <w:color w:val="000000"/>
+          <w:sz w:val="18"/>
+          <w:szCs w:val="18"/>
+        </w:rPr>
+        <w:t>ORDER_STATUS</w:t>
+      </w:r>
+    </w:p>
+    <w:p>
+      <w:pPr>
+        <w:shd w:val="clear" w:color="auto" w:fill="FFFFFF"/>
+        <w:tabs>
+          <w:tab w:val="left" w:pos="916"/>
+          <w:tab w:val="left" w:pos="1832"/>
+          <w:tab w:val="left" w:pos="2748"/>
+          <w:tab w:val="left" w:pos="3664"/>
+          <w:tab w:val="left" w:pos="4580"/>
+          <w:tab w:val="left" w:pos="5496"/>
+          <w:tab w:val="left" w:pos="6412"/>
+          <w:tab w:val="left" w:pos="7328"/>
+          <w:tab w:val="left" w:pos="8244"/>
+          <w:tab w:val="left" w:pos="9160"/>
+          <w:tab w:val="left" w:pos="10076"/>
+          <w:tab w:val="left" w:pos="10992"/>
+          <w:tab w:val="left" w:pos="11908"/>
+          <w:tab w:val="left" w:pos="12824"/>
+          <w:tab w:val="left" w:pos="13740"/>
+          <w:tab w:val="left" w:pos="14656"/>
+        </w:tabs>
+        <w:spacing w:after="0" w:line="240" w:lineRule="auto"/>
+        <w:rPr>
+          <w:rFonts w:ascii="Menlo" w:eastAsia="Times New Roman" w:hAnsi="Menlo" w:cs="Menlo"/>
+          <w:color w:val="000000"/>
+          <w:sz w:val="18"/>
+          <w:szCs w:val="18"/>
+        </w:rPr>
+      </w:pPr>
+      <w:r>
+        <w:rPr>
+          <w:rFonts w:ascii="Menlo" w:eastAsia="Times New Roman" w:hAnsi="Menlo" w:cs="Menlo"/>
+          <w:color w:val="000000"/>
+          <w:sz w:val="18"/>
+          <w:szCs w:val="18"/>
+        </w:rPr>
+        <w:t>PAYMENT_MODE</w:t>
+      </w:r>
+    </w:p>
+    <w:p>
+      <w:pPr>
+        <w:shd w:val="clear" w:color="auto" w:fill="FFFFFF"/>
+        <w:tabs>
+          <w:tab w:val="left" w:pos="916"/>
+          <w:tab w:val="left" w:pos="1832"/>
+          <w:tab w:val="left" w:pos="2748"/>
+          <w:tab w:val="left" w:pos="3664"/>
+          <w:tab w:val="left" w:pos="4580"/>
+          <w:tab w:val="left" w:pos="5496"/>
+          <w:tab w:val="left" w:pos="6412"/>
+          <w:tab w:val="left" w:pos="7328"/>
+          <w:tab w:val="left" w:pos="8244"/>
+          <w:tab w:val="left" w:pos="9160"/>
+          <w:tab w:val="left" w:pos="10076"/>
+          <w:tab w:val="left" w:pos="10992"/>
+          <w:tab w:val="left" w:pos="11908"/>
+          <w:tab w:val="left" w:pos="12824"/>
+          <w:tab w:val="left" w:pos="13740"/>
+          <w:tab w:val="left" w:pos="14656"/>
+        </w:tabs>
+        <w:spacing w:after="0" w:line="240" w:lineRule="auto"/>
+        <w:rPr>
+          <w:rFonts w:ascii="Menlo" w:eastAsia="Times New Roman" w:hAnsi="Menlo" w:cs="Menlo"/>
+          <w:color w:val="000000"/>
+          <w:sz w:val="18"/>
+          <w:szCs w:val="18"/>
+        </w:rPr>
+      </w:pPr>
+      <w:r>
+        <w:rPr>
+          <w:rFonts w:ascii="Menlo" w:eastAsia="Times New Roman" w:hAnsi="Menlo" w:cs="Menlo"/>
+          <w:color w:val="000000"/>
+          <w:sz w:val="18"/>
+          <w:szCs w:val="18"/>
+        </w:rPr>
+        <w:t>PAYMENT_DATE</w:t>
+      </w:r>
+    </w:p>
+    <w:p>
+      <w:pPr>
+        <w:shd w:val="clear" w:color="auto" w:fill="FFFFFF"/>
+        <w:tabs>
+          <w:tab w:val="left" w:pos="916"/>
+          <w:tab w:val="left" w:pos="1832"/>
+          <w:tab w:val="left" w:pos="2748"/>
+          <w:tab w:val="left" w:pos="3664"/>
+          <w:tab w:val="left" w:pos="4580"/>
+          <w:tab w:val="left" w:pos="5496"/>
+          <w:tab w:val="left" w:pos="6412"/>
+          <w:tab w:val="left" w:pos="7328"/>
+          <w:tab w:val="left" w:pos="8244"/>
+          <w:tab w:val="left" w:pos="9160"/>
+          <w:tab w:val="left" w:pos="10076"/>
+          <w:tab w:val="left" w:pos="10992"/>
+          <w:tab w:val="left" w:pos="11908"/>
+          <w:tab w:val="left" w:pos="12824"/>
+          <w:tab w:val="left" w:pos="13740"/>
+          <w:tab w:val="left" w:pos="14656"/>
+        </w:tabs>
+        <w:spacing w:after="0" w:line="240" w:lineRule="auto"/>
+        <w:rPr>
+          <w:rFonts w:ascii="Menlo" w:eastAsia="Times New Roman" w:hAnsi="Menlo" w:cs="Menlo"/>
+          <w:color w:val="000000"/>
+          <w:sz w:val="18"/>
+          <w:szCs w:val="18"/>
+        </w:rPr>
+      </w:pPr>
+      <w:r>
+        <w:rPr>
+          <w:rFonts w:ascii="Menlo" w:eastAsia="Times New Roman" w:hAnsi="Menlo" w:cs="Menlo"/>
+          <w:color w:val="000000"/>
+          <w:sz w:val="18"/>
+          <w:szCs w:val="18"/>
+        </w:rPr>
+        <w:t>ORDER_SHIPMENT_DATE</w:t>
+      </w:r>
+    </w:p>
+    <w:p>
+      <w:pPr>
+        <w:shd w:val="clear" w:color="auto" w:fill="FFFFFF"/>
+        <w:tabs>
+          <w:tab w:val="left" w:pos="916"/>
+          <w:tab w:val="left" w:pos="1832"/>
+          <w:tab w:val="left" w:pos="2748"/>
+          <w:tab w:val="left" w:pos="3664"/>
+          <w:tab w:val="left" w:pos="4580"/>
+          <w:tab w:val="left" w:pos="5496"/>
+          <w:tab w:val="left" w:pos="6412"/>
+          <w:tab w:val="left" w:pos="7328"/>
+          <w:tab w:val="left" w:pos="8244"/>
+          <w:tab w:val="left" w:pos="9160"/>
+          <w:tab w:val="left" w:pos="10076"/>
+          <w:tab w:val="left" w:pos="10992"/>
+          <w:tab w:val="left" w:pos="11908"/>
+          <w:tab w:val="left" w:pos="12824"/>
+          <w:tab w:val="left" w:pos="13740"/>
+          <w:tab w:val="left" w:pos="14656"/>
+        </w:tabs>
+        <w:spacing w:after="0" w:line="240" w:lineRule="auto"/>
+        <w:rPr>
+          <w:rFonts w:ascii="Menlo" w:eastAsia="Times New Roman" w:hAnsi="Menlo" w:cs="Menlo"/>
+          <w:color w:val="000000"/>
+          <w:sz w:val="18"/>
+          <w:szCs w:val="18"/>
+        </w:rPr>
+      </w:pPr>
+      <w:r>
+        <w:rPr>
+          <w:rFonts w:ascii="Menlo" w:eastAsia="Times New Roman" w:hAnsi="Menlo" w:cs="Menlo"/>
+          <w:color w:val="000000"/>
+          <w:sz w:val="18"/>
+          <w:szCs w:val="18"/>
+        </w:rPr>
+        <w:t>SHIPPER_ID</w:t>
+      </w:r>
+    </w:p>
+    <w:p>
+      <w:pPr>
+        <w:pStyle w:val="ListParagraph"/>
+        <w:ind w:left="1440"/>
+        <w:rPr>
+          <w:rFonts w:ascii="Courier New" w:hAnsi="Courier New" w:cs="Courier New"/>
+        </w:rPr>
+      </w:pPr>
+      <w:r>
+        <w:rPr>
+          <w:rFonts w:ascii="Courier New" w:hAnsi="Courier New" w:cs="Courier New"/>
+        </w:rPr>
+        <w:t>5)</w:t>
+      </w:r>
+      <w:proofErr w:type="spellStart"/>
+      <w:r>
+        <w:rPr>
+          <w:rFonts w:ascii="Courier New" w:hAnsi="Courier New" w:cs="Courier New"/>
+        </w:rPr>
+        <w:t>online_customer</w:t>
+      </w:r>
+      <w:proofErr w:type="spellEnd"/>
+    </w:p>
+    <w:p>
+      <w:pPr>
+        <w:pStyle w:val="ListParagraph"/>
+        <w:ind w:left="1440"/>
+        <w:rPr>
+          <w:rFonts w:ascii="Courier New" w:hAnsi="Courier New" w:cs="Courier New"/>
+        </w:rPr>
+      </w:pPr>
+      <w:r>
+        <w:rPr>
+          <w:rFonts w:ascii="Courier New" w:hAnsi="Courier New" w:cs="Courier New"/>
+        </w:rPr>
+        <w:t>CUSTOMER_ID</w:t>
+      </w:r>
+    </w:p>
+    <w:p>
+      <w:pPr>
+        <w:pStyle w:val="ListParagraph"/>
+        <w:ind w:left="1440"/>
+        <w:rPr>
+          <w:rFonts w:ascii="Courier New" w:hAnsi="Courier New" w:cs="Courier New"/>
+        </w:rPr>
+      </w:pPr>
+      <w:r>
+        <w:rPr>
+          <w:rFonts w:ascii="Courier New" w:hAnsi="Courier New" w:cs="Courier New"/>
+        </w:rPr>
+        <w:t>CUSTOMER_FNAME</w:t>
+      </w:r>
+      <w:bookmarkStart w:id="0" w:name="_GoBack"/>
+      <w:bookmarkEnd w:id="0"/>
+    </w:p>
+    <w:p>
+      <w:pPr>
+        <w:pStyle w:val="ListParagraph"/>
+        <w:ind w:left="1440"/>
+        <w:rPr>
+          <w:rFonts w:ascii="Courier New" w:hAnsi="Courier New" w:cs="Courier New"/>
+        </w:rPr>
+      </w:pPr>
+      <w:r>
+        <w:rPr>
+          <w:rFonts w:ascii="Courier New" w:hAnsi="Courier New" w:cs="Courier New"/>
+        </w:rPr>
+        <w:lastRenderedPageBreak/>
+        <w:t>CUSTOMER_LNAME</w:t>
+      </w:r>
+    </w:p>
+    <w:p>
+      <w:pPr>
+        <w:pStyle w:val="ListParagraph"/>
+        <w:ind w:left="1440"/>
+        <w:rPr>
+          <w:rFonts w:ascii="Courier New" w:hAnsi="Courier New" w:cs="Courier New"/>
+        </w:rPr>
+      </w:pPr>
+      <w:r>
+        <w:rPr>
+          <w:rFonts w:ascii="Courier New" w:hAnsi="Courier New" w:cs="Courier New"/>
+        </w:rPr>
+        <w:t>CUSTOMER_EMAIL</w:t>
+      </w:r>
+    </w:p>
+    <w:p>
+      <w:pPr>
+        <w:pStyle w:val="ListParagraph"/>
+        <w:ind w:left="1440"/>
+        <w:rPr>
+          <w:rFonts w:ascii="Courier New" w:hAnsi="Courier New" w:cs="Courier New"/>
+        </w:rPr>
+      </w:pPr>
+      <w:r>
+        <w:rPr>
+          <w:rFonts w:ascii="Courier New" w:hAnsi="Courier New" w:cs="Courier New"/>
+        </w:rPr>
+        <w:t>CUSTOMER_PHONE</w:t>
+      </w:r>
+    </w:p>
+    <w:p>
+      <w:pPr>
+        <w:pStyle w:val="ListParagraph"/>
+        <w:ind w:left="1440"/>
+        <w:rPr>
+          <w:rFonts w:ascii="Courier New" w:hAnsi="Courier New" w:cs="Courier New"/>
+        </w:rPr>
+      </w:pPr>
+      <w:r>
+        <w:rPr>
+          <w:rFonts w:ascii="Courier New" w:hAnsi="Courier New" w:cs="Courier New"/>
+        </w:rPr>
+        <w:t>ADDRESS_ID</w:t>
+      </w:r>
+    </w:p>
+    <w:p>
+      <w:pPr>
+        <w:pStyle w:val="ListParagraph"/>
+        <w:ind w:left="1440"/>
+        <w:rPr>
+          <w:rFonts w:ascii="Courier New" w:hAnsi="Courier New" w:cs="Courier New"/>
+        </w:rPr>
+      </w:pPr>
+      <w:r>
+        <w:rPr>
+          <w:rFonts w:ascii="Courier New" w:hAnsi="Courier New" w:cs="Courier New"/>
+        </w:rPr>
+        <w:t>CUSTOMER_CREATION_DATE</w:t>
+      </w:r>
+    </w:p>
+    <w:p>
+      <w:pPr>
+        <w:pStyle w:val="ListParagraph"/>
+        <w:ind w:left="1440"/>
+        <w:rPr>
+          <w:rFonts w:ascii="Courier New" w:hAnsi="Courier New" w:cs="Courier New"/>
+        </w:rPr>
+      </w:pPr>
+      <w:r>
+        <w:rPr>
+          <w:rFonts w:ascii="Courier New" w:hAnsi="Courier New" w:cs="Courier New"/>
+        </w:rPr>
+        <w:t>CUSTOMER_USERNAME</w:t>
+      </w:r>
+    </w:p>
+    <w:p>
+      <w:pPr>
+        <w:pStyle w:val="ListParagraph"/>
+        <w:ind w:left="1440"/>
+        <w:rPr>
+          <w:rFonts w:ascii="Courier New" w:hAnsi="Courier New" w:cs="Courier New"/>
+        </w:rPr>
+      </w:pPr>
+      <w:r>
+        <w:rPr>
+          <w:rFonts w:ascii="Courier New" w:hAnsi="Courier New" w:cs="Courier New"/>
+        </w:rPr>
+        <w:t>CUSTOMER_GENDER</w:t>
+      </w:r>
+    </w:p>
+    <w:p>
+      <w:pPr>
+        <w:pStyle w:val="ListParagraph"/>
+        <w:ind w:left="1440"/>
+        <w:rPr>
+          <w:rFonts w:ascii="Courier New" w:hAnsi="Courier New" w:cs="Courier New"/>
+        </w:rPr>
+      </w:pPr>
+      <w:r>
+        <w:rPr>
+          <w:rFonts w:ascii="Courier New" w:hAnsi="Courier New" w:cs="Courier New"/>
+        </w:rPr>
+        <w:t>6)address</w:t>
+      </w:r>
+    </w:p>
+    <w:p>
+      <w:pPr>
+        <w:pStyle w:val="ListParagraph"/>
+        <w:ind w:left="1440"/>
+        <w:rPr>
+          <w:rFonts w:ascii="Courier New" w:hAnsi="Courier New" w:cs="Courier New"/>
+        </w:rPr>
+      </w:pPr>
+      <w:r>
+        <w:rPr>
+          <w:rFonts w:ascii="Courier New" w:hAnsi="Courier New" w:cs="Courier New"/>
+        </w:rPr>
+        <w:t>ADDRESS_ID</w:t>
+      </w:r>
+    </w:p>
+    <w:p>
+      <w:pPr>
+        <w:pStyle w:val="ListParagraph"/>
+        <w:ind w:left="1440"/>
+        <w:rPr>
+          <w:rFonts w:ascii="Courier New" w:hAnsi="Courier New" w:cs="Courier New"/>
+        </w:rPr>
+      </w:pPr>
+      <w:r>
+        <w:rPr>
+          <w:rFonts w:ascii="Courier New" w:hAnsi="Courier New" w:cs="Courier New"/>
+        </w:rPr>
+        <w:t>ADDRESS_LINE1</w:t>
+      </w:r>
+    </w:p>
+    <w:p>
+      <w:pPr>
+        <w:pStyle w:val="ListParagraph"/>
+        <w:ind w:left="1440"/>
+        <w:rPr>
+          <w:rFonts w:ascii="Courier New" w:hAnsi="Courier New" w:cs="Courier New"/>
+        </w:rPr>
+      </w:pPr>
+      <w:r>
+        <w:rPr>
+          <w:rFonts w:ascii="Courier New" w:hAnsi="Courier New" w:cs="Courier New"/>
+        </w:rPr>
+        <w:t>ADDRESS_LINE2</w:t>
+      </w:r>
+    </w:p>
+    <w:p>
+      <w:pPr>
+        <w:pStyle w:val="ListParagraph"/>
+        <w:ind w:left="1440"/>
+        <w:rPr>
+          <w:rFonts w:ascii="Courier New" w:hAnsi="Courier New" w:cs="Courier New"/>
+        </w:rPr>
+      </w:pPr>
+      <w:r>
+        <w:rPr>
+          <w:rFonts w:ascii="Courier New" w:hAnsi="Courier New" w:cs="Courier New"/>
+        </w:rPr>
+        <w:t>CITY</w:t>
+      </w:r>
+    </w:p>
+    <w:p>
+      <w:pPr>
+        <w:pStyle w:val="ListParagraph"/>
+        <w:ind w:left="1440"/>
+        <w:rPr>
+          <w:rFonts w:ascii="Courier New" w:hAnsi="Courier New" w:cs="Courier New"/>
+        </w:rPr>
+      </w:pPr>
+      <w:r>
+        <w:rPr>
+          <w:rFonts w:ascii="Courier New" w:hAnsi="Courier New" w:cs="Courier New"/>
+        </w:rPr>
+        <w:t>STATE</w:t>
+      </w:r>
+    </w:p>
+    <w:p>
+      <w:pPr>
+        <w:pStyle w:val="ListParagraph"/>
+        <w:ind w:left="1440"/>
+        <w:rPr>
+          <w:rFonts w:ascii="Courier New" w:hAnsi="Courier New" w:cs="Courier New"/>
+        </w:rPr>
+      </w:pPr>
+      <w:r>
+        <w:rPr>
+          <w:rFonts w:ascii="Courier New" w:hAnsi="Courier New" w:cs="Courier New"/>
+        </w:rPr>
+        <w:t>PINCODE</w:t>
+      </w:r>
+    </w:p>
+    <w:p>
+      <w:pPr>
+        <w:pStyle w:val="ListParagraph"/>
+        <w:ind w:left="1440"/>
+        <w:rPr>
+          <w:rFonts w:ascii="Courier New" w:hAnsi="Courier New" w:cs="Courier New"/>
+        </w:rPr>
+      </w:pPr>
+      <w:r>
+        <w:rPr>
+          <w:rFonts w:ascii="Courier New" w:hAnsi="Courier New" w:cs="Courier New"/>
+        </w:rPr>
+        <w:t>COUNTRY</w:t>
+      </w:r>
+    </w:p>
+    <w:p>
+      <w:pPr>
+        <w:pStyle w:val="ListParagraph"/>
+        <w:ind w:left="1440"/>
+        <w:rPr>
+          <w:rFonts w:ascii="Courier New" w:hAnsi="Courier New" w:cs="Courier New"/>
+        </w:rPr>
+      </w:pPr>
+    </w:p>
+    <w:p>
+      <w:pPr>
+        <w:pStyle w:val="ListParagraph"/>
+        <w:ind w:left="1440"/>
+        <w:rPr>
+          <w:rFonts w:ascii="Courier New" w:hAnsi="Courier New" w:cs="Courier New"/>
+        </w:rPr>
+      </w:pPr>
+    </w:p>
+    <w:p>
+      <w:pPr>
+        <w:pStyle w:val="ListParagraph"/>
+        <w:ind w:left="1440"/>
+        <w:rPr>
+          <w:rFonts w:ascii="Courier New" w:hAnsi="Courier New" w:cs="Courier New"/>
+        </w:rPr>
+      </w:pPr>
+    </w:p>
+    <w:p>
+      <w:pPr>
+        <w:pStyle w:val="ListParagraph"/>
+        <w:ind w:left="1440"/>
+        <w:rPr>
+          <w:rFonts w:ascii="Courier New" w:hAnsi="Courier New" w:cs="Courier New"/>
+        </w:rPr>
+      </w:pPr>
+    </w:p>
+    <w:p>
+      <w:pPr>
+        <w:pStyle w:val="ListParagraph"/>
+        <w:ind w:left="1440"/>
+        <w:rPr>
+          <w:rFonts w:ascii="Courier New" w:hAnsi="Courier New" w:cs="Courier New"/>
+        </w:rPr>
+      </w:pPr>
+    </w:p>
+    <w:p>
+      <w:pPr>
+        <w:pStyle w:val="ListParagraph"/>
+        <w:ind w:left="1440"/>
+        <w:rPr>
+          <w:rFonts w:ascii="Courier New" w:hAnsi="Courier New" w:cs="Courier New"/>
+        </w:rPr>
+      </w:pPr>
+    </w:p>
+    <w:p>
+      <w:pPr>
+        <w:pStyle w:val="ListParagraph"/>
+        <w:ind w:left="1440"/>
+        <w:rPr>
+          <w:rFonts w:ascii="Courier New" w:hAnsi="Courier New" w:cs="Courier New"/>
+        </w:rPr>
+      </w:pPr>
+    </w:p>
+    <w:p>
+      <w:pPr>
+        <w:pStyle w:val="ListParagraph"/>
+        <w:ind w:left="1440"/>
+        <w:rPr>
+          <w:rFonts w:ascii="Courier New" w:hAnsi="Courier New" w:cs="Courier New"/>
+        </w:rPr>
+      </w:pPr>
+    </w:p>
+    <w:p>
+      <w:pPr>
+        <w:pStyle w:val="ListParagraph"/>
+        <w:ind w:left="1440"/>
+        <w:rPr>
+          <w:rFonts w:ascii="Courier New" w:hAnsi="Courier New" w:cs="Courier New"/>
+        </w:rPr>
+      </w:pPr>
+    </w:p>
+    <w:p>
+      <w:pPr>
+        <w:pStyle w:val="ListParagraph"/>
+        <w:ind w:left="1440"/>
+        <w:rPr>
+          <w:rFonts w:ascii="Courier New" w:hAnsi="Courier New" w:cs="Courier New"/>
+        </w:rPr>
+      </w:pPr>
+    </w:p>
+    <w:p>
+      <w:pPr>
+        <w:pStyle w:val="ListParagraph"/>
+        <w:ind w:left="1440"/>
+        <w:rPr>
+          <w:rFonts w:ascii="Courier New" w:hAnsi="Courier New" w:cs="Courier New"/>
+        </w:rPr>
+      </w:pPr>
+    </w:p>
+    <w:p>
+      <w:pPr>
+        <w:pStyle w:val="ListParagraph"/>
+        <w:ind w:left="1440"/>
+        <w:rPr>
+          <w:rFonts w:ascii="Courier New" w:hAnsi="Courier New" w:cs="Courier New"/>
+        </w:rPr>
+      </w:pPr>
+    </w:p>
+    <w:p>
+      <w:pPr>
+        <w:pStyle w:val="ListParagraph"/>
+        <w:ind w:left="1440"/>
+        <w:rPr>
+          <w:rFonts w:ascii="Courier New" w:hAnsi="Courier New" w:cs="Courier New"/>
+        </w:rPr>
+      </w:pPr>
+    </w:p>
+    <w:p>
+      <w:pPr>
+        <w:pStyle w:val="ListParagraph"/>
+        <w:ind w:left="1440"/>
+        <w:rPr>
+          <w:rFonts w:ascii="Courier New" w:hAnsi="Courier New" w:cs="Courier New"/>
+        </w:rPr>
+      </w:pPr>
+    </w:p>
+    <w:p>
+      <w:pPr>
+        <w:pStyle w:val="ListParagraph"/>
+        <w:ind w:left="1440"/>
+        <w:rPr>
+          <w:rFonts w:ascii="Courier New" w:hAnsi="Courier New" w:cs="Courier New"/>
+        </w:rPr>
+      </w:pPr>
+    </w:p>
+    <w:p>
+      <w:pPr>
+        <w:pStyle w:val="ListParagraph"/>
+        <w:ind w:left="1440"/>
+        <w:rPr>
+          <w:rFonts w:ascii="Courier New" w:hAnsi="Courier New" w:cs="Courier New"/>
+        </w:rPr>
+      </w:pPr>
+    </w:p>
+    <w:p>
+      <w:pPr>
+        <w:pStyle w:val="ListParagraph"/>
+        <w:ind w:left="1440"/>
+        <w:rPr>
+          <w:rFonts w:ascii="Courier New" w:hAnsi="Courier New" w:cs="Courier New"/>
+        </w:rPr>
+      </w:pPr>
+    </w:p>
+    <w:p>
+      <w:pPr>
+        <w:pStyle w:val="ListParagraph"/>
+        <w:ind w:left="1440"/>
+        <w:rPr>
+          <w:rFonts w:ascii="Courier New" w:hAnsi="Courier New" w:cs="Courier New"/>
+        </w:rPr>
+      </w:pPr>
+    </w:p>
+    <w:p>
+      <w:pPr>
+        <w:pStyle w:val="ListParagraph"/>
+        <w:ind w:left="1440"/>
+        <w:rPr>
+          <w:rFonts w:ascii="Courier New" w:hAnsi="Courier New" w:cs="Courier New"/>
+        </w:rPr>
+      </w:pPr>
+    </w:p>
+    <w:p>
+      <w:pPr>
+        <w:pStyle w:val="ListParagraph"/>
+        <w:ind w:left="1440"/>
+        <w:rPr>
+          <w:rFonts w:ascii="Courier New" w:hAnsi="Courier New" w:cs="Courier New"/>
+        </w:rPr>
+      </w:pPr>
+    </w:p>
+    <w:p>
+      <w:pPr>
+        <w:pStyle w:val="ListParagraph"/>
+        <w:ind w:left="1440"/>
+        <w:rPr>
+          <w:rFonts w:ascii="Courier New" w:hAnsi="Courier New" w:cs="Courier New"/>
+        </w:rPr>
+      </w:pPr>
+    </w:p>
+    <w:p>
+      <w:pPr>
+        <w:pStyle w:val="ListParagraph"/>
+        <w:ind w:left="1440"/>
+        <w:rPr>
+          <w:rFonts w:ascii="Courier New" w:hAnsi="Courier New" w:cs="Courier New"/>
+        </w:rPr>
+      </w:pPr>
+    </w:p>
+    <w:p>
+      <w:pPr>
+        <w:pStyle w:val="ListParagraph"/>
+        <w:ind w:left="1440"/>
+        <w:rPr>
+          <w:rFonts w:ascii="Courier New" w:hAnsi="Courier New" w:cs="Courier New"/>
+        </w:rPr>
+      </w:pPr>
+    </w:p>
+    <w:p>
+      <w:pPr>
+        <w:pStyle w:val="ListParagraph"/>
+        <w:ind w:left="1440"/>
+        <w:rPr>
+          <w:rFonts w:ascii="Courier New" w:hAnsi="Courier New" w:cs="Courier New"/>
+        </w:rPr>
+      </w:pPr>
+    </w:p>
+    <w:p>
+      <w:pPr>
+        <w:pStyle w:val="ListParagraph"/>
+        <w:ind w:left="1440"/>
+        <w:rPr>
+          <w:rFonts w:ascii="Courier New" w:hAnsi="Courier New" w:cs="Courier New"/>
+        </w:rPr>
+      </w:pPr>
+    </w:p>
+    <w:p>
+      <w:pPr>
+        <w:pStyle w:val="ListParagraph"/>
+        <w:ind w:left="1440"/>
+        <w:rPr>
+          <w:rFonts w:ascii="Courier New" w:hAnsi="Courier New" w:cs="Courier New"/>
+        </w:rPr>
+      </w:pPr>
+    </w:p>
+    <w:p>
+      <w:pPr>
+        <w:pStyle w:val="ListParagraph"/>
+        <w:ind w:left="1440"/>
+        <w:rPr>
+          <w:rFonts w:ascii="Courier New" w:hAnsi="Courier New" w:cs="Courier New"/>
+        </w:rPr>
+      </w:pPr>
+    </w:p>
+    <w:p>
+      <w:pPr>
+        <w:pStyle w:val="ListParagraph"/>
+        <w:ind w:left="1440"/>
+        <w:rPr>
+          <w:rFonts w:ascii="Courier New" w:hAnsi="Courier New" w:cs="Courier New"/>
+        </w:rPr>
+      </w:pPr>
+    </w:p>
+    <w:p>
+      <w:pPr>
+        <w:pStyle w:val="ListParagraph"/>
+        <w:ind w:left="1440"/>
+        <w:rPr>
+          <w:rFonts w:ascii="Courier New" w:hAnsi="Courier New" w:cs="Courier New"/>
+        </w:rPr>
+      </w:pPr>
+    </w:p>
+    <w:p>
+      <w:pPr>
+        <w:pStyle w:val="ListParagraph"/>
+        <w:ind w:left="1440"/>
+        <w:rPr>
+          <w:rFonts w:ascii="Courier New" w:hAnsi="Courier New" w:cs="Courier New"/>
+        </w:rPr>
+      </w:pPr>
+    </w:p>
+    <w:p>
+      <w:pPr>
+        <w:pStyle w:val="ListParagraph"/>
+        <w:ind w:left="1440"/>
+        <w:rPr>
+          <w:rFonts w:ascii="Courier New" w:hAnsi="Courier New" w:cs="Courier New"/>
+        </w:rPr>
+      </w:pPr>
+    </w:p>
+    <w:p>
+      <w:pPr>
+        <w:pStyle w:val="ListParagraph"/>
+        <w:ind w:left="1440"/>
+        <w:rPr>
+          <w:rFonts w:ascii="Courier New" w:hAnsi="Courier New" w:cs="Courier New"/>
+        </w:rPr>
+      </w:pPr>
+    </w:p>
+    <w:p>
+      <w:pPr>
+        <w:pStyle w:val="ListParagraph"/>
+        <w:ind w:left="1440"/>
+        <w:rPr>
+          <w:rFonts w:ascii="Courier New" w:hAnsi="Courier New" w:cs="Courier New"/>
+        </w:rPr>
+      </w:pPr>
+    </w:p>
+    <w:p>
+      <w:pPr>
+        <w:pStyle w:val="ListParagraph"/>
+        <w:ind w:left="1440"/>
+        <w:rPr>
+          <w:rFonts w:ascii="Courier New" w:hAnsi="Courier New" w:cs="Courier New"/>
+        </w:rPr>
+      </w:pPr>
+    </w:p>
+    <w:p>
+      <w:pPr>
+        <w:pStyle w:val="ListParagraph"/>
+        <w:ind w:left="1440"/>
+        <w:rPr>
+          <w:rFonts w:ascii="Courier New" w:hAnsi="Courier New" w:cs="Courier New"/>
+        </w:rPr>
+      </w:pPr>
+    </w:p>
+    <w:p>
+      <w:pPr>
+        <w:pStyle w:val="ListParagraph"/>
+        <w:ind w:left="1440"/>
+        <w:rPr>
+          <w:rFonts w:ascii="Courier New" w:hAnsi="Courier New" w:cs="Courier New"/>
+        </w:rPr>
+      </w:pPr>
     </w:p>
     <w:p>
       <w:pPr>
@@ -2262,7 +3772,7 @@
 </file>
 
 <file path=word/numbering.xml><?xml version="1.0" encoding="utf-8"?>
-<w:numbering xmlns:wpc="http://schemas.microsoft.com/office/word/2010/wordprocessingCanvas" xmlns:cx="http://schemas.microsoft.com/office/drawing/2014/chartex" xmlns:mc="http://schemas.openxmlformats.org/markup-compatibility/2006" xmlns:o="urn:schemas-microsoft-com:office:office" xmlns:r="http://schemas.openxmlformats.org/officeDocument/2006/relationships" xmlns:m="http://schemas.openxmlformats.org/officeDocument/2006/math" xmlns:v="urn:schemas-microsoft-com:vml" xmlns:wp14="http://schemas.microsoft.com/office/word/2010/wordprocessingDrawing" xmlns:wp="http://schemas.openxmlformats.org/drawingml/2006/wordprocessingDrawing" xmlns:w10="urn:schemas-microsoft-com:office:word" xmlns:w="http://schemas.openxmlformats.org/wordprocessingml/2006/main" xmlns:w14="http://schemas.microsoft.com/office/word/2010/wordml" xmlns:w15="http://schemas.microsoft.com/office/word/2012/wordml" xmlns:w16se="http://schemas.microsoft.com/office/word/2015/wordml/symex" xmlns:wpg="http://schemas.microsoft.com/office/word/2010/wordprocessingGroup" xmlns:wpi="http://schemas.microsoft.com/office/word/2010/wordprocessingInk" xmlns:wne="http://schemas.microsoft.com/office/word/2006/wordml" xmlns:wps="http://schemas.microsoft.com/office/word/2010/wordprocessingShape" mc:Ignorable="w14 w15 w16se wp14">
+<w:numbering xmlns:wpc="http://schemas.microsoft.com/office/word/2010/wordprocessingCanvas" xmlns:cx="http://schemas.microsoft.com/office/drawing/2014/chartex" xmlns:cx1="http://schemas.microsoft.com/office/drawing/2015/9/8/chartex" xmlns:cx2="http://schemas.microsoft.com/office/drawing/2015/10/21/chartex" xmlns:cx3="http://schemas.microsoft.com/office/drawing/2016/5/9/chartex" xmlns:cx4="http://schemas.microsoft.com/office/drawing/2016/5/10/chartex" xmlns:cx5="http://schemas.microsoft.com/office/drawing/2016/5/11/chartex" xmlns:cx6="http://schemas.microsoft.com/office/drawing/2016/5/12/chartex" xmlns:cx7="http://schemas.microsoft.com/office/drawing/2016/5/13/chartex" xmlns:cx8="http://schemas.microsoft.com/office/drawing/2016/5/14/chartex" xmlns:mc="http://schemas.openxmlformats.org/markup-compatibility/2006" xmlns:aink="http://schemas.microsoft.com/office/drawing/2016/ink" xmlns:am3d="http://schemas.microsoft.com/office/drawing/2017/model3d" xmlns:o="urn:schemas-microsoft-com:office:office" xmlns:r="http://schemas.openxmlformats.org/officeDocument/2006/relationships" xmlns:m="http://schemas.openxmlformats.org/officeDocument/2006/math" xmlns:v="urn:schemas-microsoft-com:vml" xmlns:wp14="http://schemas.microsoft.com/office/word/2010/wordprocessingDrawing" xmlns:wp="http://schemas.openxmlformats.org/drawingml/2006/wordprocessingDrawing" xmlns:w10="urn:schemas-microsoft-com:office:word" xmlns:w="http://schemas.openxmlformats.org/wordprocessingml/2006/main" xmlns:w14="http://schemas.microsoft.com/office/word/2010/wordml" xmlns:w15="http://schemas.microsoft.com/office/word/2012/wordml" xmlns:w16cid="http://schemas.microsoft.com/office/word/2016/wordml/cid" xmlns:w16se="http://schemas.microsoft.com/office/word/2015/wordml/symex" xmlns:wpg="http://schemas.microsoft.com/office/word/2010/wordprocessingGroup" xmlns:wpi="http://schemas.microsoft.com/office/word/2010/wordprocessingInk" xmlns:wne="http://schemas.microsoft.com/office/word/2006/wordml" xmlns:wps="http://schemas.microsoft.com/office/word/2010/wordprocessingShape" mc:Ignorable="w14 w15 w16se w16cid wp14">
   <w:abstractNum w:abstractNumId="0" w15:restartNumberingAfterBreak="0">
     <w:nsid w:val="0E6B4E55"/>
     <w:multiLevelType w:val="hybridMultilevel"/>
@@ -2273,7 +3783,7 @@
       <w:lvlText w:val="%1."/>
       <w:lvlJc w:val="left"/>
       <w:pPr>
-        <w:ind w:left="720" w:hanging="360"/>
+        <w:ind w:left="502" w:hanging="360"/>
       </w:pPr>
       <w:rPr>
         <w:rFonts w:ascii="Courier New" w:eastAsiaTheme="minorHAnsi" w:hAnsi="Courier New" w:cs="Courier New"/>
@@ -2481,7 +3991,7 @@
 </file>
 
 <file path=word/styles.xml><?xml version="1.0" encoding="utf-8"?>
-<w:styles xmlns:mc="http://schemas.openxmlformats.org/markup-compatibility/2006" xmlns:r="http://schemas.openxmlformats.org/officeDocument/2006/relationships" xmlns:w="http://schemas.openxmlformats.org/wordprocessingml/2006/main" xmlns:w14="http://schemas.microsoft.com/office/word/2010/wordml" xmlns:w15="http://schemas.microsoft.com/office/word/2012/wordml" xmlns:w16se="http://schemas.microsoft.com/office/word/2015/wordml/symex" mc:Ignorable="w14 w15 w16se">
+<w:styles xmlns:mc="http://schemas.openxmlformats.org/markup-compatibility/2006" xmlns:r="http://schemas.openxmlformats.org/officeDocument/2006/relationships" xmlns:w="http://schemas.openxmlformats.org/wordprocessingml/2006/main" xmlns:w14="http://schemas.microsoft.com/office/word/2010/wordml" xmlns:w15="http://schemas.microsoft.com/office/word/2012/wordml" xmlns:w16cid="http://schemas.microsoft.com/office/word/2016/wordml/cid" xmlns:w16se="http://schemas.microsoft.com/office/word/2015/wordml/symex" mc:Ignorable="w14 w15 w16se w16cid">
   <w:docDefaults>
     <w:rPrDefault>
       <w:rPr>
@@ -2497,7 +4007,7 @@
       </w:pPr>
     </w:pPrDefault>
   </w:docDefaults>
-  <w:latentStyles w:defLockedState="0" w:defUIPriority="99" w:defSemiHidden="0" w:defUnhideWhenUsed="0" w:defQFormat="0" w:count="371">
+  <w:latentStyles w:defLockedState="0" w:defUIPriority="99" w:defSemiHidden="0" w:defUnhideWhenUsed="0" w:defQFormat="0" w:count="375">
     <w:lsdException w:name="Normal" w:uiPriority="0" w:qFormat="1"/>
     <w:lsdException w:name="heading 1" w:uiPriority="9" w:qFormat="1"/>
     <w:lsdException w:name="heading 2" w:semiHidden="1" w:uiPriority="9" w:unhideWhenUsed="1" w:qFormat="1"/>
@@ -2603,7 +4113,6 @@
     <w:lsdException w:name="HTML Sample" w:semiHidden="1" w:unhideWhenUsed="1"/>
     <w:lsdException w:name="HTML Typewriter" w:semiHidden="1" w:unhideWhenUsed="1"/>
     <w:lsdException w:name="HTML Variable" w:semiHidden="1" w:unhideWhenUsed="1"/>
-    <w:lsdException w:name="Normal Table" w:semiHidden="1" w:unhideWhenUsed="1"/>
     <w:lsdException w:name="annotation subject" w:semiHidden="1" w:unhideWhenUsed="1"/>
     <w:lsdException w:name="No List" w:semiHidden="1" w:unhideWhenUsed="1"/>
     <w:lsdException w:name="Outline List 1" w:semiHidden="1" w:unhideWhenUsed="1"/>
@@ -2647,10 +4156,8 @@
     <w:lsdException w:name="Table Elegant" w:semiHidden="1" w:unhideWhenUsed="1"/>
     <w:lsdException w:name="Table Professional" w:semiHidden="1" w:unhideWhenUsed="1"/>
     <w:lsdException w:name="Table Subtle 1" w:semiHidden="1" w:unhideWhenUsed="1"/>
-    <w:lsdException w:name="Table Subtle 2" w:semiHidden="1" w:unhideWhenUsed="1"/>
     <w:lsdException w:name="Table Web 1" w:semiHidden="1" w:unhideWhenUsed="1"/>
     <w:lsdException w:name="Table Web 2" w:semiHidden="1" w:unhideWhenUsed="1"/>
-    <w:lsdException w:name="Table Web 3" w:semiHidden="1" w:unhideWhenUsed="1"/>
     <w:lsdException w:name="Balloon Text" w:semiHidden="1" w:unhideWhenUsed="1"/>
     <w:lsdException w:name="Table Grid" w:uiPriority="39"/>
     <w:lsdException w:name="Table Theme" w:semiHidden="1" w:unhideWhenUsed="1"/>
@@ -2869,6 +4376,10 @@
     <w:lsdException w:name="List Table 5 Dark Accent 6" w:uiPriority="50"/>
     <w:lsdException w:name="List Table 6 Colorful Accent 6" w:uiPriority="51"/>
     <w:lsdException w:name="List Table 7 Colorful Accent 6" w:uiPriority="52"/>
+    <w:lsdException w:name="Mention" w:semiHidden="1" w:unhideWhenUsed="1"/>
+    <w:lsdException w:name="Smart Hyperlink" w:semiHidden="1" w:unhideWhenUsed="1"/>
+    <w:lsdException w:name="Hashtag" w:semiHidden="1" w:unhideWhenUsed="1"/>
+    <w:lsdException w:name="Unresolved Mention" w:semiHidden="1" w:unhideWhenUsed="1"/>
   </w:latentStyles>
   <w:style w:type="paragraph" w:default="1" w:styleId="Normal">
     <w:name w:val="Normal"/>
@@ -2940,6 +4451,66 @@
     <w:rPr>
       <w:rFonts w:ascii="Courier New" w:hAnsi="Courier New" w:cs="Courier New"/>
       <w:lang w:val="en-US"/>
+    </w:rPr>
+  </w:style>
+  <w:style w:type="character" w:styleId="FollowedHyperlink">
+    <w:name w:val="FollowedHyperlink"/>
+    <w:basedOn w:val="DefaultParagraphFont"/>
+    <w:uiPriority w:val="99"/>
+    <w:semiHidden/>
+    <w:unhideWhenUsed/>
+    <w:rsid w:val="001C00D4"/>
+    <w:rPr>
+      <w:color w:val="954F72" w:themeColor="followedHyperlink"/>
+      <w:u w:val="single"/>
+    </w:rPr>
+  </w:style>
+  <w:style w:type="paragraph" w:styleId="HTMLPreformatted">
+    <w:name w:val="HTML Preformatted"/>
+    <w:basedOn w:val="Normal"/>
+    <w:link w:val="HTMLPreformattedChar"/>
+    <w:uiPriority w:val="99"/>
+    <w:semiHidden/>
+    <w:unhideWhenUsed/>
+    <w:rsid w:val="002A7C1D"/>
+    <w:pPr>
+      <w:tabs>
+        <w:tab w:val="left" w:pos="916"/>
+        <w:tab w:val="left" w:pos="1832"/>
+        <w:tab w:val="left" w:pos="2748"/>
+        <w:tab w:val="left" w:pos="3664"/>
+        <w:tab w:val="left" w:pos="4580"/>
+        <w:tab w:val="left" w:pos="5496"/>
+        <w:tab w:val="left" w:pos="6412"/>
+        <w:tab w:val="left" w:pos="7328"/>
+        <w:tab w:val="left" w:pos="8244"/>
+        <w:tab w:val="left" w:pos="9160"/>
+        <w:tab w:val="left" w:pos="10076"/>
+        <w:tab w:val="left" w:pos="10992"/>
+        <w:tab w:val="left" w:pos="11908"/>
+        <w:tab w:val="left" w:pos="12824"/>
+        <w:tab w:val="left" w:pos="13740"/>
+        <w:tab w:val="left" w:pos="14656"/>
+      </w:tabs>
+      <w:spacing w:after="0" w:line="240" w:lineRule="auto"/>
+    </w:pPr>
+    <w:rPr>
+      <w:rFonts w:ascii="Courier New" w:eastAsia="Times New Roman" w:hAnsi="Courier New" w:cs="Courier New"/>
+      <w:sz w:val="20"/>
+      <w:szCs w:val="20"/>
+    </w:rPr>
+  </w:style>
+  <w:style w:type="character" w:customStyle="1" w:styleId="HTMLPreformattedChar">
+    <w:name w:val="HTML Preformatted Char"/>
+    <w:basedOn w:val="DefaultParagraphFont"/>
+    <w:link w:val="HTMLPreformatted"/>
+    <w:uiPriority w:val="99"/>
+    <w:semiHidden/>
+    <w:rsid w:val="002A7C1D"/>
+    <w:rPr>
+      <w:rFonts w:ascii="Courier New" w:eastAsia="Times New Roman" w:hAnsi="Courier New" w:cs="Courier New"/>
+      <w:sz w:val="20"/>
+      <w:szCs w:val="20"/>
     </w:rPr>
   </w:style>
 </w:styles>

</xml_diff>